<commit_message>
Added part of the documentation
</commit_message>
<xml_diff>
--- a/Documentation.docx
+++ b/Documentation.docx
@@ -1110,23 +1110,7 @@
           <w:sz w:val="28"/>
           <w:szCs w:val="28"/>
         </w:rPr>
-        <w:t xml:space="preserve"> </w:t>
-      </w:r>
-      <w:r>
-        <w:rPr>
-          <w:rFonts w:ascii="Times New Roman" w:hAnsi="Times New Roman" w:cs="Times New Roman"/>
-          <w:sz w:val="28"/>
-          <w:szCs w:val="28"/>
-        </w:rPr>
-        <w:t xml:space="preserve"> през 1958 година</w:t>
-      </w:r>
-      <w:r>
-        <w:rPr>
-          <w:rFonts w:ascii="Times New Roman" w:hAnsi="Times New Roman" w:cs="Times New Roman"/>
-          <w:sz w:val="28"/>
-          <w:szCs w:val="28"/>
-        </w:rPr>
-        <w:t xml:space="preserve">. </w:t>
+        <w:t xml:space="preserve">  през 1958 година. </w:t>
       </w:r>
       <w:r>
         <w:rPr>
@@ -1987,7 +1971,41 @@
           <w:sz w:val="28"/>
           <w:szCs w:val="28"/>
         </w:rPr>
-        <w:t>, включвайки нейните основни игрови механики</w:t>
+        <w:t xml:space="preserve">, чрез </w:t>
+      </w:r>
+      <w:r>
+        <w:rPr>
+          <w:rFonts w:ascii="Times New Roman" w:hAnsi="Times New Roman" w:cs="Times New Roman"/>
+          <w:sz w:val="28"/>
+          <w:szCs w:val="28"/>
+          <w:lang w:val="en-US"/>
+        </w:rPr>
+        <w:t xml:space="preserve">C++ </w:t>
+      </w:r>
+      <w:r>
+        <w:rPr>
+          <w:rFonts w:ascii="Times New Roman" w:hAnsi="Times New Roman" w:cs="Times New Roman"/>
+          <w:sz w:val="28"/>
+          <w:szCs w:val="28"/>
+        </w:rPr>
+        <w:t xml:space="preserve">и графичната библиотека </w:t>
+      </w:r>
+      <w:r>
+        <w:rPr>
+          <w:rFonts w:ascii="Times New Roman" w:hAnsi="Times New Roman" w:cs="Times New Roman"/>
+          <w:sz w:val="28"/>
+          <w:szCs w:val="28"/>
+          <w:lang w:val="en-US"/>
+        </w:rPr>
+        <w:t xml:space="preserve">SDL, </w:t>
+      </w:r>
+      <w:r>
+        <w:rPr>
+          <w:rFonts w:ascii="Times New Roman" w:hAnsi="Times New Roman" w:cs="Times New Roman"/>
+          <w:sz w:val="28"/>
+          <w:szCs w:val="28"/>
+        </w:rPr>
+        <w:t>включвайки нейните основни игрови механики</w:t>
       </w:r>
       <w:r>
         <w:rPr>
@@ -2027,7 +2045,15 @@
           <w:sz w:val="28"/>
           <w:szCs w:val="28"/>
         </w:rPr>
-        <w:t xml:space="preserve"> добавени</w:t>
+        <w:t xml:space="preserve"> </w:t>
+      </w:r>
+      <w:r>
+        <w:rPr>
+          <w:rFonts w:ascii="Times New Roman" w:hAnsi="Times New Roman" w:cs="Times New Roman"/>
+          <w:sz w:val="28"/>
+          <w:szCs w:val="28"/>
+        </w:rPr>
+        <w:t>нови</w:t>
       </w:r>
       <w:r>
         <w:rPr>
@@ -2036,6 +2062,14 @@
           <w:szCs w:val="28"/>
         </w:rPr>
         <w:t xml:space="preserve"> функционалности</w:t>
+      </w:r>
+      <w:r>
+        <w:rPr>
+          <w:rFonts w:ascii="Times New Roman" w:hAnsi="Times New Roman" w:cs="Times New Roman"/>
+          <w:sz w:val="28"/>
+          <w:szCs w:val="28"/>
+        </w:rPr>
+        <w:t>, подобряващи и разширяващи игровото преживяване</w:t>
       </w:r>
       <w:r>
         <w:rPr>
@@ -2219,10 +2253,20 @@
         <w:jc w:val="center"/>
         <w:rPr>
           <w:rFonts w:ascii="Times New Roman" w:hAnsi="Times New Roman" w:cs="Times New Roman"/>
-          <w:sz w:val="28"/>
-          <w:szCs w:val="28"/>
-        </w:rPr>
-      </w:pPr>
+          <w:b/>
+          <w:sz w:val="40"/>
+          <w:szCs w:val="40"/>
+        </w:rPr>
+      </w:pPr>
+      <w:r>
+        <w:rPr>
+          <w:rFonts w:ascii="Times New Roman" w:hAnsi="Times New Roman" w:cs="Times New Roman"/>
+          <w:b/>
+          <w:sz w:val="40"/>
+          <w:szCs w:val="40"/>
+        </w:rPr>
+        <w:t>ПЪРВА ГЛАВА</w:t>
+      </w:r>
     </w:p>
     <w:p>
       <w:pPr>
@@ -2236,16 +2280,6 @@
           <w:szCs w:val="40"/>
         </w:rPr>
       </w:pPr>
-      <w:r>
-        <w:rPr>
-          <w:rFonts w:ascii="Times New Roman" w:hAnsi="Times New Roman" w:cs="Times New Roman"/>
-          <w:b/>
-          <w:sz w:val="40"/>
-          <w:szCs w:val="40"/>
-        </w:rPr>
-        <w:lastRenderedPageBreak/>
-        <w:t>ПЪРВА ГЛАВА</w:t>
-      </w:r>
     </w:p>
     <w:p>
       <w:pPr>
@@ -2255,19 +2289,6 @@
         <w:rPr>
           <w:rFonts w:ascii="Times New Roman" w:hAnsi="Times New Roman" w:cs="Times New Roman"/>
           <w:b/>
-          <w:sz w:val="40"/>
-          <w:szCs w:val="40"/>
-        </w:rPr>
-      </w:pPr>
-    </w:p>
-    <w:p>
-      <w:pPr>
-        <w:pStyle w:val="ListParagraph"/>
-        <w:ind w:left="1080" w:firstLine="336"/>
-        <w:jc w:val="center"/>
-        <w:rPr>
-          <w:rFonts w:ascii="Times New Roman" w:hAnsi="Times New Roman" w:cs="Times New Roman"/>
-          <w:b/>
           <w:sz w:val="36"/>
           <w:szCs w:val="36"/>
         </w:rPr>
@@ -2547,7 +2568,23 @@
           <w:sz w:val="28"/>
           <w:szCs w:val="28"/>
         </w:rPr>
-        <w:t>играта на пазара през май 1980 година, стотици аркадни машини с нея се инсталират единствено Япония.</w:t>
+        <w:t>играта на пазара през май 1980 година, стотици аркадни машини с нея се инсталират единствено</w:t>
+      </w:r>
+      <w:r>
+        <w:rPr>
+          <w:rFonts w:ascii="Times New Roman" w:hAnsi="Times New Roman" w:cs="Times New Roman"/>
+          <w:sz w:val="28"/>
+          <w:szCs w:val="28"/>
+        </w:rPr>
+        <w:t xml:space="preserve"> в</w:t>
+      </w:r>
+      <w:r>
+        <w:rPr>
+          <w:rFonts w:ascii="Times New Roman" w:hAnsi="Times New Roman" w:cs="Times New Roman"/>
+          <w:sz w:val="28"/>
+          <w:szCs w:val="28"/>
+        </w:rPr>
+        <w:t xml:space="preserve"> Япония.</w:t>
       </w:r>
       <w:r>
         <w:rPr>
@@ -2632,42 +2669,133 @@
           <w:sz w:val="28"/>
           <w:szCs w:val="28"/>
         </w:rPr>
-        <w:t>1.1.2</w:t>
-      </w:r>
-      <w:r>
-        <w:rPr>
-          <w:rFonts w:ascii="Times New Roman" w:hAnsi="Times New Roman" w:cs="Times New Roman"/>
-          <w:b/>
-          <w:sz w:val="28"/>
-          <w:szCs w:val="28"/>
-        </w:rPr>
-        <w:t>.</w:t>
-      </w:r>
-      <w:r>
-        <w:rPr>
-          <w:rFonts w:ascii="Times New Roman" w:hAnsi="Times New Roman" w:cs="Times New Roman"/>
-          <w:b/>
-          <w:sz w:val="28"/>
-          <w:szCs w:val="28"/>
-        </w:rPr>
-        <w:t xml:space="preserve"> Различия с вече известните по онова време игри</w:t>
+        <w:t>1.1.2. Същност на играта</w:t>
       </w:r>
     </w:p>
     <w:p>
       <w:pPr>
         <w:pStyle w:val="ListParagraph"/>
         <w:ind w:left="1080" w:firstLine="336"/>
-        <w:rPr>
-          <w:rFonts w:ascii="Times New Roman" w:hAnsi="Times New Roman" w:cs="Times New Roman"/>
-          <w:sz w:val="28"/>
-          <w:szCs w:val="28"/>
-        </w:rPr>
-      </w:pPr>
-      <w:r>
-        <w:rPr>
-          <w:rFonts w:ascii="Times New Roman" w:hAnsi="Times New Roman" w:cs="Times New Roman"/>
-          <w:sz w:val="28"/>
-          <w:szCs w:val="28"/>
+        <w:jc w:val="both"/>
+        <w:rPr>
+          <w:rFonts w:ascii="Times New Roman" w:hAnsi="Times New Roman" w:cs="Times New Roman"/>
+          <w:sz w:val="28"/>
+          <w:szCs w:val="28"/>
+        </w:rPr>
+      </w:pPr>
+      <w:r>
+        <w:rPr>
+          <w:rFonts w:ascii="Times New Roman" w:hAnsi="Times New Roman" w:cs="Times New Roman"/>
+          <w:noProof/>
+          <w:sz w:val="28"/>
+          <w:szCs w:val="28"/>
+          <w:lang w:eastAsia="bg-BG"/>
+        </w:rPr>
+        <w:drawing>
+          <wp:anchor distT="0" distB="0" distL="114300" distR="114300" simplePos="0" relativeHeight="251664384" behindDoc="1" locked="0" layoutInCell="1" allowOverlap="1" wp14:anchorId="62E5421F" wp14:editId="10268AF0">
+            <wp:simplePos x="0" y="0"/>
+            <wp:positionH relativeFrom="margin">
+              <wp:align>right</wp:align>
+            </wp:positionH>
+            <wp:positionV relativeFrom="paragraph">
+              <wp:posOffset>10795</wp:posOffset>
+            </wp:positionV>
+            <wp:extent cx="2133600" cy="2743200"/>
+            <wp:effectExtent l="0" t="0" r="0" b="0"/>
+            <wp:wrapTight wrapText="bothSides">
+              <wp:wrapPolygon edited="0">
+                <wp:start x="0" y="0"/>
+                <wp:lineTo x="0" y="21450"/>
+                <wp:lineTo x="21407" y="21450"/>
+                <wp:lineTo x="21407" y="0"/>
+                <wp:lineTo x="0" y="0"/>
+              </wp:wrapPolygon>
+            </wp:wrapTight>
+            <wp:docPr id="7" name="Picture 7"/>
+            <wp:cNvGraphicFramePr>
+              <a:graphicFrameLocks xmlns:a="http://schemas.openxmlformats.org/drawingml/2006/main" noChangeAspect="1"/>
+            </wp:cNvGraphicFramePr>
+            <a:graphic xmlns:a="http://schemas.openxmlformats.org/drawingml/2006/main">
+              <a:graphicData uri="http://schemas.openxmlformats.org/drawingml/2006/picture">
+                <pic:pic xmlns:pic="http://schemas.openxmlformats.org/drawingml/2006/picture">
+                  <pic:nvPicPr>
+                    <pic:cNvPr id="7" name="pac_man.png"/>
+                    <pic:cNvPicPr/>
+                  </pic:nvPicPr>
+                  <pic:blipFill>
+                    <a:blip r:embed="rId9">
+                      <a:extLst>
+                        <a:ext uri="{28A0092B-C50C-407E-A947-70E740481C1C}">
+                          <a14:useLocalDpi xmlns:a14="http://schemas.microsoft.com/office/drawing/2010/main" val="0"/>
+                        </a:ext>
+                      </a:extLst>
+                    </a:blip>
+                    <a:stretch>
+                      <a:fillRect/>
+                    </a:stretch>
+                  </pic:blipFill>
+                  <pic:spPr>
+                    <a:xfrm>
+                      <a:off x="0" y="0"/>
+                      <a:ext cx="2133600" cy="2743200"/>
+                    </a:xfrm>
+                    <a:prstGeom prst="rect">
+                      <a:avLst/>
+                    </a:prstGeom>
+                  </pic:spPr>
+                </pic:pic>
+              </a:graphicData>
+            </a:graphic>
+          </wp:anchor>
+        </w:drawing>
+      </w:r>
+      <w:r>
+        <w:rPr>
+          <w:rFonts w:ascii="Times New Roman" w:hAnsi="Times New Roman" w:cs="Times New Roman"/>
+          <w:sz w:val="28"/>
+          <w:szCs w:val="28"/>
+        </w:rPr>
+        <w:t xml:space="preserve">Правилата на играта са изключително лесни – играчът контролира главния </w:t>
+      </w:r>
+      <w:r>
+        <w:rPr>
+          <w:rFonts w:ascii="Times New Roman" w:hAnsi="Times New Roman" w:cs="Times New Roman"/>
+          <w:sz w:val="28"/>
+          <w:szCs w:val="28"/>
+        </w:rPr>
+        <w:t xml:space="preserve">герой, а именно </w:t>
+      </w:r>
+      <w:r>
+        <w:rPr>
+          <w:rFonts w:ascii="Times New Roman" w:hAnsi="Times New Roman" w:cs="Times New Roman"/>
+          <w:sz w:val="28"/>
+          <w:szCs w:val="28"/>
+          <w:lang w:val="en-US"/>
+        </w:rPr>
+        <w:t>Pac-Man</w:t>
+      </w:r>
+      <w:r>
+        <w:rPr>
+          <w:rFonts w:ascii="Times New Roman" w:hAnsi="Times New Roman" w:cs="Times New Roman"/>
+          <w:sz w:val="28"/>
+          <w:szCs w:val="28"/>
+        </w:rPr>
+        <w:t xml:space="preserve"> (фиг. 1.1.2.1.)</w:t>
+      </w:r>
+      <w:r>
+        <w:rPr>
+          <w:rFonts w:ascii="Times New Roman" w:hAnsi="Times New Roman" w:cs="Times New Roman"/>
+          <w:sz w:val="28"/>
+          <w:szCs w:val="28"/>
+        </w:rPr>
+        <w:t>,</w:t>
+      </w:r>
+      <w:r>
+        <w:rPr>
+          <w:rFonts w:ascii="Times New Roman" w:hAnsi="Times New Roman" w:cs="Times New Roman"/>
+          <w:sz w:val="28"/>
+          <w:szCs w:val="28"/>
+          <w:lang w:val="en-US"/>
         </w:rPr>
         <w:t xml:space="preserve"> </w:t>
       </w:r>
@@ -2676,6 +2804,102 @@
           <w:rFonts w:ascii="Times New Roman" w:hAnsi="Times New Roman" w:cs="Times New Roman"/>
           <w:sz w:val="28"/>
           <w:szCs w:val="28"/>
+        </w:rPr>
+        <w:t>през</w:t>
+      </w:r>
+      <w:r>
+        <w:rPr>
+          <w:rFonts w:ascii="Times New Roman" w:hAnsi="Times New Roman" w:cs="Times New Roman"/>
+          <w:sz w:val="28"/>
+          <w:szCs w:val="28"/>
+        </w:rPr>
+        <w:t xml:space="preserve"> </w:t>
+      </w:r>
+      <w:r>
+        <w:rPr>
+          <w:rFonts w:ascii="Times New Roman" w:hAnsi="Times New Roman" w:cs="Times New Roman"/>
+          <w:sz w:val="28"/>
+          <w:szCs w:val="28"/>
+        </w:rPr>
+        <w:t xml:space="preserve"> лабир</w:t>
+      </w:r>
+      <w:r>
+        <w:rPr>
+          <w:rFonts w:ascii="Times New Roman" w:hAnsi="Times New Roman" w:cs="Times New Roman"/>
+          <w:sz w:val="28"/>
+          <w:szCs w:val="28"/>
+        </w:rPr>
+        <w:t>-</w:t>
+      </w:r>
+      <w:r>
+        <w:rPr>
+          <w:rFonts w:ascii="Times New Roman" w:hAnsi="Times New Roman" w:cs="Times New Roman"/>
+          <w:sz w:val="28"/>
+          <w:szCs w:val="28"/>
+        </w:rPr>
+        <w:t>инт, но не за да търси неговия изход</w:t>
+      </w:r>
+      <w:r>
+        <w:rPr>
+          <w:rFonts w:ascii="Times New Roman" w:hAnsi="Times New Roman" w:cs="Times New Roman"/>
+          <w:sz w:val="28"/>
+          <w:szCs w:val="28"/>
+        </w:rPr>
+        <w:t>, а за да трупа игрови точки</w:t>
+      </w:r>
+      <w:r>
+        <w:rPr>
+          <w:rFonts w:ascii="Times New Roman" w:hAnsi="Times New Roman" w:cs="Times New Roman"/>
+          <w:sz w:val="28"/>
+          <w:szCs w:val="28"/>
+        </w:rPr>
+        <w:t xml:space="preserve">. </w:t>
+      </w:r>
+      <w:r>
+        <w:rPr>
+          <w:rFonts w:ascii="Times New Roman" w:hAnsi="Times New Roman" w:cs="Times New Roman"/>
+          <w:sz w:val="28"/>
+          <w:szCs w:val="28"/>
+        </w:rPr>
+        <w:t>По пътеките на</w:t>
+      </w:r>
+      <w:r>
+        <w:rPr>
+          <w:rFonts w:ascii="Times New Roman" w:hAnsi="Times New Roman" w:cs="Times New Roman"/>
+          <w:sz w:val="28"/>
+          <w:szCs w:val="28"/>
+        </w:rPr>
+        <w:t xml:space="preserve"> лабиринта са разпо</w:t>
+      </w:r>
+      <w:r>
+        <w:rPr>
+          <w:rFonts w:ascii="Times New Roman" w:hAnsi="Times New Roman" w:cs="Times New Roman"/>
+          <w:sz w:val="28"/>
+          <w:szCs w:val="28"/>
+        </w:rPr>
+        <w:t>-</w:t>
+      </w:r>
+      <w:r>
+        <w:rPr>
+          <w:rFonts w:ascii="Times New Roman" w:hAnsi="Times New Roman" w:cs="Times New Roman"/>
+          <w:sz w:val="28"/>
+          <w:szCs w:val="28"/>
+        </w:rPr>
+        <w:t xml:space="preserve">ложени точки, </w:t>
+      </w:r>
+      <w:r>
+        <w:rPr>
+          <w:rFonts w:ascii="Times New Roman" w:hAnsi="Times New Roman" w:cs="Times New Roman"/>
+          <w:sz w:val="28"/>
+          <w:szCs w:val="28"/>
+        </w:rPr>
+        <w:t xml:space="preserve">през които </w:t>
+      </w:r>
+      <w:r>
+        <w:rPr>
+          <w:rFonts w:ascii="Times New Roman" w:hAnsi="Times New Roman" w:cs="Times New Roman"/>
+          <w:sz w:val="28"/>
+          <w:szCs w:val="28"/>
           <w:lang w:val="en-US"/>
         </w:rPr>
         <w:t xml:space="preserve">Pac-Man </w:t>
@@ -2686,6 +2910,599 @@
           <w:sz w:val="28"/>
           <w:szCs w:val="28"/>
         </w:rPr>
+        <w:t>трябва да минава и изяжда. Ако успее да събер</w:t>
+      </w:r>
+      <w:r>
+        <w:rPr>
+          <w:rFonts w:ascii="Times New Roman" w:hAnsi="Times New Roman" w:cs="Times New Roman"/>
+          <w:sz w:val="28"/>
+          <w:szCs w:val="28"/>
+        </w:rPr>
+        <w:t xml:space="preserve">е всички точки – печели </w:t>
+      </w:r>
+      <w:r>
+        <w:rPr>
+          <w:rFonts w:ascii="Times New Roman" w:hAnsi="Times New Roman" w:cs="Times New Roman"/>
+          <w:sz w:val="28"/>
+          <w:szCs w:val="28"/>
+        </w:rPr>
+        <w:t>текущото ниво</w:t>
+      </w:r>
+      <w:r>
+        <w:rPr>
+          <w:rFonts w:ascii="Times New Roman" w:hAnsi="Times New Roman" w:cs="Times New Roman"/>
+          <w:sz w:val="28"/>
+          <w:szCs w:val="28"/>
+        </w:rPr>
+        <w:t xml:space="preserve">. </w:t>
+      </w:r>
+      <w:r>
+        <w:rPr>
+          <w:rFonts w:ascii="Times New Roman" w:hAnsi="Times New Roman" w:cs="Times New Roman"/>
+          <w:sz w:val="28"/>
+          <w:szCs w:val="28"/>
+        </w:rPr>
+        <w:t>Трудността идва от това</w:t>
+      </w:r>
+      <w:r>
+        <w:rPr>
+          <w:rFonts w:ascii="Times New Roman" w:hAnsi="Times New Roman" w:cs="Times New Roman"/>
+          <w:sz w:val="28"/>
+          <w:szCs w:val="28"/>
+        </w:rPr>
+        <w:t>, че лабиринтът е обитаван от духове</w:t>
+      </w:r>
+      <w:r>
+        <w:rPr>
+          <w:rFonts w:ascii="Times New Roman" w:hAnsi="Times New Roman" w:cs="Times New Roman"/>
+          <w:sz w:val="28"/>
+          <w:szCs w:val="28"/>
+        </w:rPr>
+        <w:t xml:space="preserve"> (фиг. 1.1.2.2.)</w:t>
+      </w:r>
+      <w:r>
+        <w:rPr>
+          <w:rFonts w:ascii="Times New Roman" w:hAnsi="Times New Roman" w:cs="Times New Roman"/>
+          <w:sz w:val="28"/>
+          <w:szCs w:val="28"/>
+        </w:rPr>
+        <w:t xml:space="preserve">, които имат една цел – да попречат на </w:t>
+      </w:r>
+      <w:r>
+        <w:rPr>
+          <w:rFonts w:ascii="Times New Roman" w:hAnsi="Times New Roman" w:cs="Times New Roman"/>
+          <w:sz w:val="28"/>
+          <w:szCs w:val="28"/>
+          <w:lang w:val="en-US"/>
+        </w:rPr>
+        <w:t xml:space="preserve">Pac-Man </w:t>
+      </w:r>
+      <w:r>
+        <w:rPr>
+          <w:rFonts w:ascii="Times New Roman" w:hAnsi="Times New Roman" w:cs="Times New Roman"/>
+          <w:sz w:val="28"/>
+          <w:szCs w:val="28"/>
+        </w:rPr>
+        <w:t>да осъществи целта си. Те го гонят, препречват му пътя и затварят пътищата му за да го спрат. Но из лабиринта има разположени специални/</w:t>
+      </w:r>
+      <w:r>
+        <w:rPr>
+          <w:rFonts w:ascii="Times New Roman" w:hAnsi="Times New Roman" w:cs="Times New Roman"/>
+          <w:sz w:val="28"/>
+          <w:szCs w:val="28"/>
+        </w:rPr>
+        <w:t xml:space="preserve">бонус точки, чрез които </w:t>
+      </w:r>
+      <w:r>
+        <w:rPr>
+          <w:rFonts w:ascii="Times New Roman" w:hAnsi="Times New Roman" w:cs="Times New Roman"/>
+          <w:sz w:val="28"/>
+          <w:szCs w:val="28"/>
+          <w:lang w:val="en-US"/>
+        </w:rPr>
+        <w:t xml:space="preserve">Pac-Man </w:t>
+      </w:r>
+      <w:r>
+        <w:rPr>
+          <w:rFonts w:ascii="Times New Roman" w:hAnsi="Times New Roman" w:cs="Times New Roman"/>
+          <w:sz w:val="28"/>
+          <w:szCs w:val="28"/>
+        </w:rPr>
+        <w:t>придобива за кратко</w:t>
+      </w:r>
+      <w:r>
+        <w:rPr>
+          <w:rFonts w:ascii="Times New Roman" w:hAnsi="Times New Roman" w:cs="Times New Roman"/>
+          <w:sz w:val="28"/>
+          <w:szCs w:val="28"/>
+        </w:rPr>
+        <w:t xml:space="preserve"> време</w:t>
+      </w:r>
+      <w:r>
+        <w:rPr>
+          <w:rFonts w:ascii="Times New Roman" w:hAnsi="Times New Roman" w:cs="Times New Roman"/>
+          <w:sz w:val="28"/>
+          <w:szCs w:val="28"/>
+        </w:rPr>
+        <w:t xml:space="preserve"> способността да „изяжда“ духовете,</w:t>
+      </w:r>
+      <w:r>
+        <w:rPr>
+          <w:rFonts w:ascii="Times New Roman" w:hAnsi="Times New Roman" w:cs="Times New Roman"/>
+          <w:sz w:val="28"/>
+          <w:szCs w:val="28"/>
+        </w:rPr>
+        <w:t xml:space="preserve"> но пък тогава те бягат от него.</w:t>
+      </w:r>
+    </w:p>
+    <w:p>
+      <w:pPr>
+        <w:pStyle w:val="ListParagraph"/>
+        <w:ind w:left="1080" w:firstLine="336"/>
+        <w:jc w:val="both"/>
+        <w:rPr>
+          <w:rFonts w:ascii="Times New Roman" w:hAnsi="Times New Roman" w:cs="Times New Roman"/>
+          <w:sz w:val="28"/>
+          <w:szCs w:val="28"/>
+        </w:rPr>
+      </w:pPr>
+    </w:p>
+    <w:p>
+      <w:pPr>
+        <w:pStyle w:val="ListParagraph"/>
+        <w:ind w:left="1080" w:firstLine="336"/>
+        <w:jc w:val="both"/>
+        <w:rPr>
+          <w:rFonts w:ascii="Times New Roman" w:hAnsi="Times New Roman" w:cs="Times New Roman"/>
+          <w:sz w:val="28"/>
+          <w:szCs w:val="28"/>
+        </w:rPr>
+      </w:pPr>
+      <w:r>
+        <w:rPr>
+          <w:rFonts w:ascii="Times New Roman" w:hAnsi="Times New Roman" w:cs="Times New Roman"/>
+          <w:b/>
+          <w:noProof/>
+          <w:sz w:val="28"/>
+          <w:szCs w:val="28"/>
+          <w:lang w:eastAsia="bg-BG"/>
+        </w:rPr>
+        <w:drawing>
+          <wp:anchor distT="0" distB="0" distL="114300" distR="114300" simplePos="0" relativeHeight="251666432" behindDoc="1" locked="0" layoutInCell="1" allowOverlap="1" wp14:anchorId="5CE90303" wp14:editId="722581F9">
+            <wp:simplePos x="0" y="0"/>
+            <wp:positionH relativeFrom="column">
+              <wp:posOffset>3243580</wp:posOffset>
+            </wp:positionH>
+            <wp:positionV relativeFrom="paragraph">
+              <wp:posOffset>5080</wp:posOffset>
+            </wp:positionV>
+            <wp:extent cx="2076450" cy="1167765"/>
+            <wp:effectExtent l="0" t="0" r="0" b="0"/>
+            <wp:wrapTight wrapText="bothSides">
+              <wp:wrapPolygon edited="0">
+                <wp:start x="0" y="0"/>
+                <wp:lineTo x="0" y="21142"/>
+                <wp:lineTo x="21402" y="21142"/>
+                <wp:lineTo x="21402" y="0"/>
+                <wp:lineTo x="0" y="0"/>
+              </wp:wrapPolygon>
+            </wp:wrapTight>
+            <wp:docPr id="9" name="Picture 9"/>
+            <wp:cNvGraphicFramePr>
+              <a:graphicFrameLocks xmlns:a="http://schemas.openxmlformats.org/drawingml/2006/main" noChangeAspect="1"/>
+            </wp:cNvGraphicFramePr>
+            <a:graphic xmlns:a="http://schemas.openxmlformats.org/drawingml/2006/main">
+              <a:graphicData uri="http://schemas.openxmlformats.org/drawingml/2006/picture">
+                <pic:pic xmlns:pic="http://schemas.openxmlformats.org/drawingml/2006/picture">
+                  <pic:nvPicPr>
+                    <pic:cNvPr id="9" name="46867412-pacman-pictures.jpg"/>
+                    <pic:cNvPicPr/>
+                  </pic:nvPicPr>
+                  <pic:blipFill>
+                    <a:blip r:embed="rId10" cstate="print">
+                      <a:extLst>
+                        <a:ext uri="{28A0092B-C50C-407E-A947-70E740481C1C}">
+                          <a14:useLocalDpi xmlns:a14="http://schemas.microsoft.com/office/drawing/2010/main" val="0"/>
+                        </a:ext>
+                      </a:extLst>
+                    </a:blip>
+                    <a:stretch>
+                      <a:fillRect/>
+                    </a:stretch>
+                  </pic:blipFill>
+                  <pic:spPr>
+                    <a:xfrm>
+                      <a:off x="0" y="0"/>
+                      <a:ext cx="2076450" cy="1167765"/>
+                    </a:xfrm>
+                    <a:prstGeom prst="rect">
+                      <a:avLst/>
+                    </a:prstGeom>
+                  </pic:spPr>
+                </pic:pic>
+              </a:graphicData>
+            </a:graphic>
+            <wp14:sizeRelH relativeFrom="margin">
+              <wp14:pctWidth>0</wp14:pctWidth>
+            </wp14:sizeRelH>
+            <wp14:sizeRelV relativeFrom="margin">
+              <wp14:pctHeight>0</wp14:pctHeight>
+            </wp14:sizeRelV>
+          </wp:anchor>
+        </w:drawing>
+      </w:r>
+      <w:r>
+        <w:rPr>
+          <w:rFonts w:ascii="Times New Roman" w:hAnsi="Times New Roman" w:cs="Times New Roman"/>
+          <w:noProof/>
+          <w:sz w:val="28"/>
+          <w:szCs w:val="28"/>
+          <w:lang w:eastAsia="bg-BG"/>
+        </w:rPr>
+        <w:drawing>
+          <wp:anchor distT="0" distB="0" distL="114300" distR="114300" simplePos="0" relativeHeight="251665408" behindDoc="1" locked="0" layoutInCell="1" allowOverlap="1" wp14:anchorId="24290A9A" wp14:editId="55887FD3">
+            <wp:simplePos x="0" y="0"/>
+            <wp:positionH relativeFrom="column">
+              <wp:posOffset>900430</wp:posOffset>
+            </wp:positionH>
+            <wp:positionV relativeFrom="paragraph">
+              <wp:posOffset>0</wp:posOffset>
+            </wp:positionV>
+            <wp:extent cx="1193165" cy="1257300"/>
+            <wp:effectExtent l="0" t="0" r="6985" b="0"/>
+            <wp:wrapTight wrapText="bothSides">
+              <wp:wrapPolygon edited="0">
+                <wp:start x="8966" y="0"/>
+                <wp:lineTo x="6552" y="327"/>
+                <wp:lineTo x="690" y="4255"/>
+                <wp:lineTo x="0" y="8182"/>
+                <wp:lineTo x="0" y="13745"/>
+                <wp:lineTo x="690" y="16691"/>
+                <wp:lineTo x="6208" y="20945"/>
+                <wp:lineTo x="8622" y="21273"/>
+                <wp:lineTo x="14139" y="21273"/>
+                <wp:lineTo x="15174" y="20945"/>
+                <wp:lineTo x="21382" y="18327"/>
+                <wp:lineTo x="21382" y="15055"/>
+                <wp:lineTo x="12760" y="10473"/>
+                <wp:lineTo x="21382" y="6545"/>
+                <wp:lineTo x="21382" y="3927"/>
+                <wp:lineTo x="16553" y="655"/>
+                <wp:lineTo x="13795" y="0"/>
+                <wp:lineTo x="8966" y="0"/>
+              </wp:wrapPolygon>
+            </wp:wrapTight>
+            <wp:docPr id="8" name="Picture 8"/>
+            <wp:cNvGraphicFramePr>
+              <a:graphicFrameLocks xmlns:a="http://schemas.openxmlformats.org/drawingml/2006/main" noChangeAspect="1"/>
+            </wp:cNvGraphicFramePr>
+            <a:graphic xmlns:a="http://schemas.openxmlformats.org/drawingml/2006/main">
+              <a:graphicData uri="http://schemas.openxmlformats.org/drawingml/2006/picture">
+                <pic:pic xmlns:pic="http://schemas.openxmlformats.org/drawingml/2006/picture">
+                  <pic:nvPicPr>
+                    <pic:cNvPr id="8" name="pac.png"/>
+                    <pic:cNvPicPr/>
+                  </pic:nvPicPr>
+                  <pic:blipFill>
+                    <a:blip r:embed="rId11" cstate="print">
+                      <a:extLst>
+                        <a:ext uri="{28A0092B-C50C-407E-A947-70E740481C1C}">
+                          <a14:useLocalDpi xmlns:a14="http://schemas.microsoft.com/office/drawing/2010/main" val="0"/>
+                        </a:ext>
+                      </a:extLst>
+                    </a:blip>
+                    <a:stretch>
+                      <a:fillRect/>
+                    </a:stretch>
+                  </pic:blipFill>
+                  <pic:spPr>
+                    <a:xfrm>
+                      <a:off x="0" y="0"/>
+                      <a:ext cx="1193165" cy="1257300"/>
+                    </a:xfrm>
+                    <a:prstGeom prst="rect">
+                      <a:avLst/>
+                    </a:prstGeom>
+                  </pic:spPr>
+                </pic:pic>
+              </a:graphicData>
+            </a:graphic>
+            <wp14:sizeRelH relativeFrom="margin">
+              <wp14:pctWidth>0</wp14:pctWidth>
+            </wp14:sizeRelH>
+            <wp14:sizeRelV relativeFrom="margin">
+              <wp14:pctHeight>0</wp14:pctHeight>
+            </wp14:sizeRelV>
+          </wp:anchor>
+        </w:drawing>
+      </w:r>
+    </w:p>
+    <w:p>
+      <w:pPr>
+        <w:pStyle w:val="ListParagraph"/>
+        <w:ind w:left="1080" w:firstLine="336"/>
+        <w:jc w:val="both"/>
+        <w:rPr>
+          <w:rFonts w:ascii="Times New Roman" w:hAnsi="Times New Roman" w:cs="Times New Roman"/>
+          <w:b/>
+          <w:sz w:val="28"/>
+          <w:szCs w:val="28"/>
+        </w:rPr>
+      </w:pPr>
+    </w:p>
+    <w:p>
+      <w:pPr>
+        <w:pStyle w:val="ListParagraph"/>
+        <w:ind w:left="1080" w:firstLine="336"/>
+        <w:jc w:val="both"/>
+        <w:rPr>
+          <w:rFonts w:ascii="Times New Roman" w:hAnsi="Times New Roman" w:cs="Times New Roman"/>
+          <w:b/>
+          <w:sz w:val="28"/>
+          <w:szCs w:val="28"/>
+        </w:rPr>
+      </w:pPr>
+    </w:p>
+    <w:p>
+      <w:pPr>
+        <w:pStyle w:val="ListParagraph"/>
+        <w:ind w:left="1080" w:firstLine="336"/>
+        <w:jc w:val="both"/>
+        <w:rPr>
+          <w:rFonts w:ascii="Times New Roman" w:hAnsi="Times New Roman" w:cs="Times New Roman"/>
+          <w:b/>
+          <w:sz w:val="28"/>
+          <w:szCs w:val="28"/>
+        </w:rPr>
+      </w:pPr>
+      <w:r>
+        <w:rPr>
+          <w:rFonts w:ascii="Times New Roman" w:hAnsi="Times New Roman" w:cs="Times New Roman"/>
+          <w:b/>
+          <w:sz w:val="28"/>
+          <w:szCs w:val="28"/>
+          <w:lang w:val="en-US"/>
+        </w:rPr>
+        <w:t xml:space="preserve">                  </w:t>
+      </w:r>
+    </w:p>
+    <w:p>
+      <w:pPr>
+        <w:pStyle w:val="ListParagraph"/>
+        <w:ind w:left="1080" w:firstLine="336"/>
+        <w:jc w:val="both"/>
+        <w:rPr>
+          <w:rFonts w:ascii="Times New Roman" w:hAnsi="Times New Roman" w:cs="Times New Roman"/>
+          <w:b/>
+          <w:sz w:val="28"/>
+          <w:szCs w:val="28"/>
+        </w:rPr>
+      </w:pPr>
+    </w:p>
+    <w:p>
+      <w:pPr>
+        <w:pStyle w:val="ListParagraph"/>
+        <w:ind w:left="1080" w:firstLine="336"/>
+        <w:jc w:val="both"/>
+        <w:rPr>
+          <w:rFonts w:ascii="Times New Roman" w:hAnsi="Times New Roman" w:cs="Times New Roman"/>
+          <w:b/>
+          <w:sz w:val="28"/>
+          <w:szCs w:val="28"/>
+        </w:rPr>
+      </w:pPr>
+    </w:p>
+    <w:p>
+      <w:pPr>
+        <w:pStyle w:val="ListParagraph"/>
+        <w:ind w:left="1080" w:firstLine="336"/>
+        <w:jc w:val="both"/>
+        <w:rPr>
+          <w:rFonts w:ascii="Times New Roman" w:hAnsi="Times New Roman" w:cs="Times New Roman"/>
+          <w:b/>
+          <w:sz w:val="28"/>
+          <w:szCs w:val="28"/>
+          <w:lang w:val="en-US"/>
+        </w:rPr>
+      </w:pPr>
+      <w:r>
+        <w:rPr>
+          <w:rFonts w:ascii="Times New Roman" w:hAnsi="Times New Roman" w:cs="Times New Roman"/>
+          <w:sz w:val="24"/>
+          <w:szCs w:val="28"/>
+          <w:lang w:val="en-US"/>
+        </w:rPr>
+        <w:t>Pac-</w:t>
+      </w:r>
+      <w:proofErr w:type="gramStart"/>
+      <w:r>
+        <w:rPr>
+          <w:rFonts w:ascii="Times New Roman" w:hAnsi="Times New Roman" w:cs="Times New Roman"/>
+          <w:sz w:val="24"/>
+          <w:szCs w:val="28"/>
+          <w:lang w:val="en-US"/>
+        </w:rPr>
+        <w:t xml:space="preserve">Man </w:t>
+      </w:r>
+      <w:r>
+        <w:rPr>
+          <w:rFonts w:ascii="Times New Roman" w:hAnsi="Times New Roman" w:cs="Times New Roman"/>
+          <w:sz w:val="24"/>
+          <w:szCs w:val="28"/>
+          <w:lang w:val="en-US"/>
+        </w:rPr>
+        <w:t xml:space="preserve"> </w:t>
+      </w:r>
+      <w:r>
+        <w:rPr>
+          <w:rFonts w:ascii="Times New Roman" w:hAnsi="Times New Roman" w:cs="Times New Roman"/>
+          <w:sz w:val="24"/>
+          <w:szCs w:val="28"/>
+        </w:rPr>
+        <w:t>(</w:t>
+      </w:r>
+      <w:proofErr w:type="gramEnd"/>
+      <w:r>
+        <w:rPr>
+          <w:rFonts w:ascii="Times New Roman" w:hAnsi="Times New Roman" w:cs="Times New Roman"/>
+          <w:b/>
+          <w:sz w:val="28"/>
+          <w:szCs w:val="28"/>
+        </w:rPr>
+        <w:t>1.1.2.1.</w:t>
+      </w:r>
+      <w:r>
+        <w:rPr>
+          <w:rFonts w:ascii="Times New Roman" w:hAnsi="Times New Roman" w:cs="Times New Roman"/>
+          <w:sz w:val="24"/>
+          <w:szCs w:val="28"/>
+        </w:rPr>
+        <w:t>)                             Оригиналните духове (</w:t>
+      </w:r>
+      <w:r>
+        <w:rPr>
+          <w:rFonts w:ascii="Times New Roman" w:hAnsi="Times New Roman" w:cs="Times New Roman"/>
+          <w:b/>
+          <w:sz w:val="28"/>
+          <w:szCs w:val="28"/>
+        </w:rPr>
+        <w:t>1.1.2.2.</w:t>
+      </w:r>
+      <w:r>
+        <w:rPr>
+          <w:rFonts w:ascii="Times New Roman" w:hAnsi="Times New Roman" w:cs="Times New Roman"/>
+          <w:sz w:val="24"/>
+          <w:szCs w:val="28"/>
+        </w:rPr>
+        <w:t>)</w:t>
+      </w:r>
+    </w:p>
+    <w:p>
+      <w:pPr>
+        <w:pStyle w:val="ListParagraph"/>
+        <w:ind w:left="1080" w:firstLine="336"/>
+        <w:jc w:val="both"/>
+        <w:rPr>
+          <w:rFonts w:ascii="Times New Roman" w:hAnsi="Times New Roman" w:cs="Times New Roman"/>
+          <w:b/>
+          <w:sz w:val="28"/>
+          <w:szCs w:val="28"/>
+        </w:rPr>
+      </w:pPr>
+    </w:p>
+    <w:p>
+      <w:pPr>
+        <w:pStyle w:val="ListParagraph"/>
+        <w:ind w:left="1080" w:firstLine="336"/>
+        <w:jc w:val="both"/>
+        <w:rPr>
+          <w:rFonts w:ascii="Times New Roman" w:hAnsi="Times New Roman" w:cs="Times New Roman"/>
+          <w:b/>
+          <w:sz w:val="28"/>
+          <w:szCs w:val="28"/>
+        </w:rPr>
+      </w:pPr>
+    </w:p>
+    <w:p>
+      <w:pPr>
+        <w:pStyle w:val="ListParagraph"/>
+        <w:ind w:left="1080" w:firstLine="336"/>
+        <w:jc w:val="both"/>
+        <w:rPr>
+          <w:rFonts w:ascii="Times New Roman" w:hAnsi="Times New Roman" w:cs="Times New Roman"/>
+          <w:b/>
+          <w:sz w:val="28"/>
+          <w:szCs w:val="28"/>
+        </w:rPr>
+      </w:pPr>
+    </w:p>
+    <w:p>
+      <w:pPr>
+        <w:pStyle w:val="ListParagraph"/>
+        <w:ind w:left="1080" w:firstLine="336"/>
+        <w:jc w:val="both"/>
+        <w:rPr>
+          <w:rFonts w:ascii="Times New Roman" w:hAnsi="Times New Roman" w:cs="Times New Roman"/>
+          <w:b/>
+          <w:sz w:val="28"/>
+          <w:szCs w:val="28"/>
+        </w:rPr>
+      </w:pPr>
+    </w:p>
+    <w:p>
+      <w:pPr>
+        <w:pStyle w:val="ListParagraph"/>
+        <w:ind w:left="1080" w:firstLine="336"/>
+        <w:jc w:val="both"/>
+        <w:rPr>
+          <w:rFonts w:ascii="Times New Roman" w:hAnsi="Times New Roman" w:cs="Times New Roman"/>
+          <w:b/>
+          <w:sz w:val="28"/>
+          <w:szCs w:val="28"/>
+        </w:rPr>
+      </w:pPr>
+      <w:r>
+        <w:rPr>
+          <w:rFonts w:ascii="Times New Roman" w:hAnsi="Times New Roman" w:cs="Times New Roman"/>
+          <w:b/>
+          <w:sz w:val="28"/>
+          <w:szCs w:val="28"/>
+        </w:rPr>
+        <w:t>1.1.3</w:t>
+      </w:r>
+      <w:r>
+        <w:rPr>
+          <w:rFonts w:ascii="Times New Roman" w:hAnsi="Times New Roman" w:cs="Times New Roman"/>
+          <w:b/>
+          <w:sz w:val="28"/>
+          <w:szCs w:val="28"/>
+        </w:rPr>
+        <w:t>.</w:t>
+      </w:r>
+      <w:r>
+        <w:rPr>
+          <w:rFonts w:ascii="Times New Roman" w:hAnsi="Times New Roman" w:cs="Times New Roman"/>
+          <w:b/>
+          <w:sz w:val="28"/>
+          <w:szCs w:val="28"/>
+        </w:rPr>
+        <w:t xml:space="preserve"> Различия с вече известните по онова време игри</w:t>
+      </w:r>
+    </w:p>
+    <w:p>
+      <w:pPr>
+        <w:pStyle w:val="ListParagraph"/>
+        <w:ind w:left="1080" w:firstLine="336"/>
+        <w:jc w:val="both"/>
+        <w:rPr>
+          <w:rFonts w:ascii="Times New Roman" w:hAnsi="Times New Roman" w:cs="Times New Roman"/>
+          <w:sz w:val="28"/>
+          <w:szCs w:val="28"/>
+        </w:rPr>
+      </w:pPr>
+      <w:r>
+        <w:rPr>
+          <w:rFonts w:ascii="Times New Roman" w:hAnsi="Times New Roman" w:cs="Times New Roman"/>
+          <w:sz w:val="28"/>
+          <w:szCs w:val="28"/>
+        </w:rPr>
+        <w:t xml:space="preserve"> </w:t>
+      </w:r>
+      <w:r>
+        <w:rPr>
+          <w:rFonts w:ascii="Times New Roman" w:hAnsi="Times New Roman" w:cs="Times New Roman"/>
+          <w:sz w:val="28"/>
+          <w:szCs w:val="28"/>
+          <w:lang w:val="en-US"/>
+        </w:rPr>
+        <w:t xml:space="preserve">Pac-Man </w:t>
+      </w:r>
+      <w:r>
+        <w:rPr>
+          <w:rFonts w:ascii="Times New Roman" w:hAnsi="Times New Roman" w:cs="Times New Roman"/>
+          <w:sz w:val="28"/>
+          <w:szCs w:val="28"/>
+        </w:rPr>
         <w:t>излиза на пазара когато той е залят с игри с космическа</w:t>
       </w:r>
       <w:r>
@@ -2737,6 +3554,14 @@
           <w:szCs w:val="28"/>
         </w:rPr>
         <w:t>:</w:t>
+      </w:r>
+      <w:r>
+        <w:rPr>
+          <w:rFonts w:ascii="Times New Roman" w:hAnsi="Times New Roman" w:cs="Times New Roman"/>
+          <w:sz w:val="28"/>
+          <w:szCs w:val="28"/>
+        </w:rPr>
+        <w:t xml:space="preserve">    </w:t>
       </w:r>
     </w:p>
     <w:p>
@@ -2778,7 +3603,7 @@
           <w:sz w:val="28"/>
           <w:szCs w:val="28"/>
         </w:rPr>
-        <w:t xml:space="preserve"> (фиг. 1.1.2.1)</w:t>
+        <w:t xml:space="preserve"> (фиг. 1.1.3.1)</w:t>
       </w:r>
     </w:p>
     <w:p>
@@ -2809,7 +3634,7 @@
           <w:sz w:val="28"/>
           <w:szCs w:val="28"/>
         </w:rPr>
-        <w:t>(фиг. 1.1.2.2)</w:t>
+        <w:t>(фиг. 1.1.3.2)</w:t>
       </w:r>
     </w:p>
     <w:p>
@@ -2851,7 +3676,7 @@
           <w:sz w:val="28"/>
           <w:szCs w:val="28"/>
         </w:rPr>
-        <w:t>(фиг. 1.1.2.3)</w:t>
+        <w:t>(фиг. 1.1.3.3)</w:t>
       </w:r>
     </w:p>
     <w:p>
@@ -2882,23 +3707,7 @@
           <w:sz w:val="28"/>
           <w:szCs w:val="28"/>
         </w:rPr>
-        <w:t xml:space="preserve"> (фиг. 1.</w:t>
-      </w:r>
-      <w:r>
-        <w:rPr>
-          <w:rFonts w:ascii="Times New Roman" w:hAnsi="Times New Roman" w:cs="Times New Roman"/>
-          <w:sz w:val="28"/>
-          <w:szCs w:val="28"/>
-        </w:rPr>
-        <w:t>1.2.4</w:t>
-      </w:r>
-      <w:r>
-        <w:rPr>
-          <w:rFonts w:ascii="Times New Roman" w:hAnsi="Times New Roman" w:cs="Times New Roman"/>
-          <w:sz w:val="28"/>
-          <w:szCs w:val="28"/>
-        </w:rPr>
-        <w:t>)</w:t>
+        <w:t xml:space="preserve"> (фиг. 1.1.3.4)</w:t>
       </w:r>
     </w:p>
     <w:p>
@@ -2926,18 +3735,286 @@
     </w:p>
     <w:p>
       <w:pPr>
-        <w:rPr>
-          <w:rFonts w:ascii="Times New Roman" w:hAnsi="Times New Roman" w:cs="Times New Roman"/>
-          <w:sz w:val="28"/>
-          <w:szCs w:val="28"/>
-        </w:rPr>
-      </w:pPr>
-      <w:r>
-        <w:rPr>
-          <w:rFonts w:ascii="Times New Roman" w:hAnsi="Times New Roman" w:cs="Times New Roman"/>
-          <w:sz w:val="28"/>
-          <w:szCs w:val="28"/>
-          <w:lang w:val="en-US"/>
+        <w:pStyle w:val="ListParagraph"/>
+        <w:ind w:left="1776"/>
+        <w:rPr>
+          <w:rFonts w:ascii="Times New Roman" w:hAnsi="Times New Roman" w:cs="Times New Roman"/>
+          <w:sz w:val="28"/>
+          <w:szCs w:val="28"/>
+        </w:rPr>
+      </w:pPr>
+    </w:p>
+    <w:p>
+      <w:pPr>
+        <w:pStyle w:val="ListParagraph"/>
+        <w:ind w:left="1080" w:firstLine="336"/>
+        <w:jc w:val="both"/>
+        <w:rPr>
+          <w:rFonts w:ascii="Times New Roman" w:hAnsi="Times New Roman" w:cs="Times New Roman"/>
+          <w:sz w:val="28"/>
+          <w:szCs w:val="28"/>
+        </w:rPr>
+      </w:pPr>
+      <w:r>
+        <w:rPr>
+          <w:rFonts w:ascii="Times New Roman" w:hAnsi="Times New Roman" w:cs="Times New Roman"/>
+          <w:sz w:val="28"/>
+          <w:szCs w:val="28"/>
+        </w:rPr>
+        <w:t xml:space="preserve">Това време се оказва изключително благоприятно за </w:t>
+      </w:r>
+      <w:r>
+        <w:rPr>
+          <w:rFonts w:ascii="Times New Roman" w:hAnsi="Times New Roman" w:cs="Times New Roman"/>
+          <w:sz w:val="28"/>
+          <w:szCs w:val="28"/>
+          <w:lang w:val="en-US"/>
+        </w:rPr>
+        <w:t xml:space="preserve">Namco, </w:t>
+      </w:r>
+      <w:r>
+        <w:rPr>
+          <w:rFonts w:ascii="Times New Roman" w:hAnsi="Times New Roman" w:cs="Times New Roman"/>
+          <w:sz w:val="28"/>
+          <w:szCs w:val="28"/>
+        </w:rPr>
+        <w:t xml:space="preserve">защото представят, различаващ се от масата еднотипни игри продукт, който е едновременно иновативен и </w:t>
+      </w:r>
+      <w:r>
+        <w:rPr>
+          <w:rFonts w:ascii="Times New Roman" w:hAnsi="Times New Roman" w:cs="Times New Roman"/>
+          <w:sz w:val="28"/>
+          <w:szCs w:val="28"/>
+        </w:rPr>
+        <w:t>лесен за възприемане</w:t>
+      </w:r>
+      <w:r>
+        <w:rPr>
+          <w:rFonts w:ascii="Times New Roman" w:hAnsi="Times New Roman" w:cs="Times New Roman"/>
+          <w:sz w:val="28"/>
+          <w:szCs w:val="28"/>
+        </w:rPr>
+        <w:t xml:space="preserve"> от потребителите.</w:t>
+      </w:r>
+      <w:r>
+        <w:rPr>
+          <w:rFonts w:ascii="Times New Roman" w:hAnsi="Times New Roman" w:cs="Times New Roman"/>
+          <w:sz w:val="28"/>
+          <w:szCs w:val="28"/>
+        </w:rPr>
+        <w:t xml:space="preserve"> Тази стратегия е изключително печеливша (таблица 1.1.3.5.), не само за компанията, създала жълтото човече, а и като цяло за развитието на цялата индустрия с видео игри – започнало масово изкарване на нови </w:t>
+      </w:r>
+      <w:r>
+        <w:rPr>
+          <w:rFonts w:ascii="Times New Roman" w:hAnsi="Times New Roman" w:cs="Times New Roman"/>
+          <w:sz w:val="28"/>
+          <w:szCs w:val="28"/>
+        </w:rPr>
+        <w:t>различни и уникални</w:t>
+      </w:r>
+      <w:r>
+        <w:rPr>
+          <w:rFonts w:ascii="Times New Roman" w:hAnsi="Times New Roman" w:cs="Times New Roman"/>
+          <w:sz w:val="28"/>
+          <w:szCs w:val="28"/>
+        </w:rPr>
+        <w:t xml:space="preserve"> заглавия на пазара. За това може да се каже, че </w:t>
+      </w:r>
+      <w:r>
+        <w:rPr>
+          <w:rFonts w:ascii="Times New Roman" w:hAnsi="Times New Roman" w:cs="Times New Roman"/>
+          <w:sz w:val="28"/>
+          <w:szCs w:val="28"/>
+          <w:lang w:val="en-US"/>
+        </w:rPr>
+        <w:t xml:space="preserve">Pac-Man </w:t>
+      </w:r>
+      <w:r>
+        <w:rPr>
+          <w:rFonts w:ascii="Times New Roman" w:hAnsi="Times New Roman" w:cs="Times New Roman"/>
+          <w:sz w:val="28"/>
+          <w:szCs w:val="28"/>
+        </w:rPr>
+        <w:t>прави революция в попкултурата на игрите през 20 век.</w:t>
+      </w:r>
+    </w:p>
+    <w:p>
+      <w:pPr>
+        <w:pStyle w:val="ListParagraph"/>
+        <w:ind w:left="1080" w:firstLine="336"/>
+        <w:jc w:val="both"/>
+        <w:rPr>
+          <w:rFonts w:ascii="Times New Roman" w:hAnsi="Times New Roman" w:cs="Times New Roman"/>
+          <w:sz w:val="28"/>
+          <w:szCs w:val="28"/>
+        </w:rPr>
+      </w:pPr>
+    </w:p>
+    <w:p>
+      <w:pPr>
+        <w:pStyle w:val="ListParagraph"/>
+        <w:ind w:left="1080" w:firstLine="336"/>
+        <w:jc w:val="both"/>
+        <w:rPr>
+          <w:rFonts w:ascii="Times New Roman" w:hAnsi="Times New Roman" w:cs="Times New Roman"/>
+          <w:sz w:val="28"/>
+          <w:szCs w:val="28"/>
+          <w:lang w:val="en-US"/>
+        </w:rPr>
+      </w:pPr>
+      <w:r>
+        <w:rPr>
+          <w:rFonts w:ascii="Times New Roman" w:hAnsi="Times New Roman" w:cs="Times New Roman"/>
+          <w:sz w:val="28"/>
+          <w:szCs w:val="28"/>
+          <w:lang w:val="en-US"/>
+        </w:rPr>
+        <w:t xml:space="preserve">Pac-Man </w:t>
+      </w:r>
+      <w:r>
+        <w:rPr>
+          <w:rFonts w:ascii="Times New Roman" w:hAnsi="Times New Roman" w:cs="Times New Roman"/>
+          <w:sz w:val="28"/>
+          <w:szCs w:val="28"/>
+        </w:rPr>
+        <w:t>е първата игра, която вкарва персонифицирани и лесно разпознаваеми образи</w:t>
+      </w:r>
+      <w:r>
+        <w:rPr>
+          <w:rFonts w:ascii="Times New Roman" w:hAnsi="Times New Roman" w:cs="Times New Roman"/>
+          <w:sz w:val="28"/>
+          <w:szCs w:val="28"/>
+        </w:rPr>
+        <w:t xml:space="preserve"> – главният герой наподобява </w:t>
+      </w:r>
+      <w:r>
+        <w:rPr>
+          <w:rFonts w:ascii="Times New Roman" w:hAnsi="Times New Roman" w:cs="Times New Roman"/>
+          <w:sz w:val="28"/>
+          <w:szCs w:val="28"/>
+        </w:rPr>
+        <w:t>жълт</w:t>
+      </w:r>
+      <w:r>
+        <w:rPr>
+          <w:rFonts w:ascii="Times New Roman" w:hAnsi="Times New Roman" w:cs="Times New Roman"/>
+          <w:sz w:val="28"/>
+          <w:szCs w:val="28"/>
+        </w:rPr>
+        <w:t xml:space="preserve">о кълбо с уста, а неговите противници са духове. Интересно е, че всеки персонаж от играта си има собствено име – игровия герой се казва </w:t>
+      </w:r>
+      <w:r>
+        <w:rPr>
+          <w:rFonts w:ascii="Times New Roman" w:hAnsi="Times New Roman" w:cs="Times New Roman"/>
+          <w:sz w:val="28"/>
+          <w:szCs w:val="28"/>
+          <w:lang w:val="en-US"/>
+        </w:rPr>
+        <w:t xml:space="preserve">Pac-Man, </w:t>
+      </w:r>
+      <w:r>
+        <w:rPr>
+          <w:rFonts w:ascii="Times New Roman" w:hAnsi="Times New Roman" w:cs="Times New Roman"/>
+          <w:sz w:val="28"/>
+          <w:szCs w:val="28"/>
+        </w:rPr>
+        <w:t xml:space="preserve">жълтото духче – </w:t>
+      </w:r>
+      <w:r>
+        <w:rPr>
+          <w:rFonts w:ascii="Times New Roman" w:hAnsi="Times New Roman" w:cs="Times New Roman"/>
+          <w:sz w:val="28"/>
+          <w:szCs w:val="28"/>
+          <w:lang w:val="en-US"/>
+        </w:rPr>
+        <w:t xml:space="preserve">Clyde, </w:t>
+      </w:r>
+      <w:r>
+        <w:rPr>
+          <w:rFonts w:ascii="Times New Roman" w:hAnsi="Times New Roman" w:cs="Times New Roman"/>
+          <w:sz w:val="28"/>
+          <w:szCs w:val="28"/>
+        </w:rPr>
+        <w:t xml:space="preserve">червеното – </w:t>
+      </w:r>
+      <w:proofErr w:type="spellStart"/>
+      <w:r>
+        <w:rPr>
+          <w:rFonts w:ascii="Times New Roman" w:hAnsi="Times New Roman" w:cs="Times New Roman"/>
+          <w:sz w:val="28"/>
+          <w:szCs w:val="28"/>
+          <w:lang w:val="en-US"/>
+        </w:rPr>
+        <w:t>Blinky</w:t>
+      </w:r>
+      <w:proofErr w:type="spellEnd"/>
+      <w:r>
+        <w:rPr>
+          <w:rFonts w:ascii="Times New Roman" w:hAnsi="Times New Roman" w:cs="Times New Roman"/>
+          <w:sz w:val="28"/>
+          <w:szCs w:val="28"/>
+          <w:lang w:val="en-US"/>
+        </w:rPr>
+        <w:t xml:space="preserve">, </w:t>
+      </w:r>
+      <w:r>
+        <w:rPr>
+          <w:rFonts w:ascii="Times New Roman" w:hAnsi="Times New Roman" w:cs="Times New Roman"/>
+          <w:sz w:val="28"/>
+          <w:szCs w:val="28"/>
+        </w:rPr>
+        <w:t xml:space="preserve">розовото – </w:t>
+      </w:r>
+      <w:r>
+        <w:rPr>
+          <w:rFonts w:ascii="Times New Roman" w:hAnsi="Times New Roman" w:cs="Times New Roman"/>
+          <w:sz w:val="28"/>
+          <w:szCs w:val="28"/>
+          <w:lang w:val="en-US"/>
+        </w:rPr>
+        <w:t xml:space="preserve">Pinky и </w:t>
+      </w:r>
+      <w:proofErr w:type="spellStart"/>
+      <w:r>
+        <w:rPr>
+          <w:rFonts w:ascii="Times New Roman" w:hAnsi="Times New Roman" w:cs="Times New Roman"/>
+          <w:sz w:val="28"/>
+          <w:szCs w:val="28"/>
+          <w:lang w:val="en-US"/>
+        </w:rPr>
+        <w:t>синьото</w:t>
+      </w:r>
+      <w:proofErr w:type="spellEnd"/>
+      <w:r>
+        <w:rPr>
+          <w:rFonts w:ascii="Times New Roman" w:hAnsi="Times New Roman" w:cs="Times New Roman"/>
+          <w:sz w:val="28"/>
+          <w:szCs w:val="28"/>
+          <w:lang w:val="en-US"/>
+        </w:rPr>
+        <w:t xml:space="preserve"> – Inky.</w:t>
+      </w:r>
+      <w:r>
+        <w:rPr>
+          <w:rFonts w:ascii="Times New Roman" w:hAnsi="Times New Roman" w:cs="Times New Roman"/>
+          <w:sz w:val="28"/>
+          <w:szCs w:val="28"/>
+        </w:rPr>
+        <w:t xml:space="preserve"> Всеки дух </w:t>
+      </w:r>
+      <w:r>
+        <w:rPr>
+          <w:rFonts w:ascii="Times New Roman" w:hAnsi="Times New Roman" w:cs="Times New Roman"/>
+          <w:sz w:val="28"/>
+          <w:szCs w:val="28"/>
+        </w:rPr>
+        <w:t>има собствено поведение и</w:t>
+      </w:r>
+      <w:r>
+        <w:rPr>
+          <w:rFonts w:ascii="Times New Roman" w:hAnsi="Times New Roman" w:cs="Times New Roman"/>
+          <w:sz w:val="28"/>
+          <w:szCs w:val="28"/>
         </w:rPr>
         <w:t xml:space="preserve"> </w:t>
       </w:r>
@@ -2946,55 +4023,60 @@
           <w:rFonts w:ascii="Times New Roman" w:hAnsi="Times New Roman" w:cs="Times New Roman"/>
           <w:sz w:val="28"/>
           <w:szCs w:val="28"/>
-          <w:lang w:val="en-US"/>
-        </w:rPr>
-        <w:tab/>
-      </w:r>
-      <w:r>
-        <w:rPr>
-          <w:rFonts w:ascii="Times New Roman" w:hAnsi="Times New Roman" w:cs="Times New Roman"/>
-          <w:sz w:val="28"/>
-          <w:szCs w:val="28"/>
-          <w:lang w:val="en-US"/>
-        </w:rPr>
-        <w:tab/>
-      </w:r>
-    </w:p>
-    <w:p>
-      <w:pPr>
-        <w:rPr>
-          <w:rFonts w:ascii="Times New Roman" w:hAnsi="Times New Roman" w:cs="Times New Roman"/>
-          <w:sz w:val="28"/>
-          <w:szCs w:val="28"/>
-        </w:rPr>
-      </w:pPr>
-    </w:p>
-    <w:p>
-      <w:pPr>
-        <w:rPr>
-          <w:rFonts w:ascii="Times New Roman" w:hAnsi="Times New Roman" w:cs="Times New Roman"/>
-          <w:sz w:val="28"/>
-          <w:szCs w:val="28"/>
-        </w:rPr>
-      </w:pPr>
-      <w:bookmarkStart w:id="0" w:name="_GoBack"/>
-      <w:bookmarkEnd w:id="0"/>
-    </w:p>
-    <w:p>
-      <w:pPr>
-        <w:rPr>
-          <w:rFonts w:ascii="Times New Roman" w:hAnsi="Times New Roman" w:cs="Times New Roman"/>
-          <w:sz w:val="28"/>
-          <w:szCs w:val="28"/>
-        </w:rPr>
-      </w:pPr>
-    </w:p>
-    <w:p>
-      <w:pPr>
-        <w:rPr>
-          <w:rFonts w:ascii="Times New Roman" w:hAnsi="Times New Roman" w:cs="Times New Roman"/>
-          <w:sz w:val="28"/>
-          <w:szCs w:val="28"/>
+        </w:rPr>
+        <w:t>различна</w:t>
+      </w:r>
+      <w:r>
+        <w:rPr>
+          <w:rFonts w:ascii="Times New Roman" w:hAnsi="Times New Roman" w:cs="Times New Roman"/>
+          <w:sz w:val="28"/>
+          <w:szCs w:val="28"/>
+        </w:rPr>
+        <w:t xml:space="preserve"> стратегия как да попречи на </w:t>
+      </w:r>
+      <w:r>
+        <w:rPr>
+          <w:rFonts w:ascii="Times New Roman" w:hAnsi="Times New Roman" w:cs="Times New Roman"/>
+          <w:sz w:val="28"/>
+          <w:szCs w:val="28"/>
+        </w:rPr>
+        <w:t>играча да спечели</w:t>
+      </w:r>
+      <w:r>
+        <w:rPr>
+          <w:rFonts w:ascii="Times New Roman" w:hAnsi="Times New Roman" w:cs="Times New Roman"/>
+          <w:sz w:val="28"/>
+          <w:szCs w:val="28"/>
+          <w:lang w:val="en-US"/>
+        </w:rPr>
+        <w:t>.</w:t>
+      </w:r>
+    </w:p>
+    <w:p>
+      <w:pPr>
+        <w:rPr>
+          <w:rFonts w:ascii="Times New Roman" w:hAnsi="Times New Roman" w:cs="Times New Roman"/>
+          <w:sz w:val="28"/>
+          <w:szCs w:val="28"/>
+        </w:rPr>
+      </w:pPr>
+    </w:p>
+    <w:p>
+      <w:pPr>
+        <w:rPr>
+          <w:rFonts w:ascii="Times New Roman" w:hAnsi="Times New Roman" w:cs="Times New Roman"/>
+          <w:sz w:val="28"/>
+          <w:szCs w:val="28"/>
+        </w:rPr>
+      </w:pPr>
+    </w:p>
+    <w:p>
+      <w:pPr>
+        <w:rPr>
+          <w:rFonts w:ascii="Times New Roman" w:hAnsi="Times New Roman" w:cs="Times New Roman"/>
+          <w:sz w:val="28"/>
+          <w:szCs w:val="28"/>
+          <w:lang w:val="en-US"/>
         </w:rPr>
       </w:pPr>
       <w:r>
@@ -3005,15 +4087,14 @@
           <w:szCs w:val="28"/>
           <w:lang w:eastAsia="bg-BG"/>
         </w:rPr>
-        <w:lastRenderedPageBreak/>
         <w:drawing>
-          <wp:anchor distT="0" distB="0" distL="114300" distR="114300" simplePos="0" relativeHeight="251659264" behindDoc="0" locked="0" layoutInCell="1" allowOverlap="1" wp14:anchorId="0D3CC25A" wp14:editId="6EF8A453">
+          <wp:anchor distT="0" distB="0" distL="114300" distR="114300" simplePos="0" relativeHeight="251659264" behindDoc="0" locked="0" layoutInCell="1" allowOverlap="1" wp14:anchorId="44E85C63" wp14:editId="212D11D7">
             <wp:simplePos x="0" y="0"/>
             <wp:positionH relativeFrom="margin">
               <wp:posOffset>3881755</wp:posOffset>
             </wp:positionH>
             <wp:positionV relativeFrom="paragraph">
-              <wp:posOffset>0</wp:posOffset>
+              <wp:posOffset>14236</wp:posOffset>
             </wp:positionV>
             <wp:extent cx="1729740" cy="1978025"/>
             <wp:effectExtent l="0" t="0" r="3810" b="3175"/>
@@ -3030,7 +4111,7 @@
                     <pic:cNvPicPr/>
                   </pic:nvPicPr>
                   <pic:blipFill>
-                    <a:blip r:embed="rId9">
+                    <a:blip r:embed="rId12">
                       <a:extLst>
                         <a:ext uri="{28A0092B-C50C-407E-A947-70E740481C1C}">
                           <a14:useLocalDpi xmlns:a14="http://schemas.microsoft.com/office/drawing/2010/main" val="0"/>
@@ -3071,13 +4152,13 @@
           <w:lang w:eastAsia="bg-BG"/>
         </w:rPr>
         <w:drawing>
-          <wp:anchor distT="0" distB="0" distL="114300" distR="114300" simplePos="0" relativeHeight="251658240" behindDoc="0" locked="0" layoutInCell="1" allowOverlap="1" wp14:anchorId="309DB342" wp14:editId="2CF2AE6A">
+          <wp:anchor distT="0" distB="0" distL="114300" distR="114300" simplePos="0" relativeHeight="251658240" behindDoc="0" locked="0" layoutInCell="1" allowOverlap="1" wp14:anchorId="1070FCCC" wp14:editId="599ECAC4">
             <wp:simplePos x="0" y="0"/>
             <wp:positionH relativeFrom="margin">
               <wp:posOffset>690880</wp:posOffset>
             </wp:positionH>
             <wp:positionV relativeFrom="paragraph">
-              <wp:posOffset>0</wp:posOffset>
+              <wp:posOffset>14235</wp:posOffset>
             </wp:positionV>
             <wp:extent cx="2638425" cy="1978025"/>
             <wp:effectExtent l="0" t="0" r="9525" b="3175"/>
@@ -3094,7 +4175,7 @@
                     <pic:cNvPicPr/>
                   </pic:nvPicPr>
                   <pic:blipFill>
-                    <a:blip r:embed="rId10" cstate="print">
+                    <a:blip r:embed="rId13" cstate="print">
                       <a:extLst>
                         <a:ext uri="{28A0092B-C50C-407E-A947-70E740481C1C}">
                           <a14:useLocalDpi xmlns:a14="http://schemas.microsoft.com/office/drawing/2010/main" val="0"/>
@@ -3181,15 +4262,6 @@
           <w:lang w:val="en-US"/>
         </w:rPr>
       </w:pPr>
-      <w:r>
-        <w:rPr>
-          <w:rFonts w:ascii="Times New Roman" w:hAnsi="Times New Roman" w:cs="Times New Roman"/>
-          <w:sz w:val="28"/>
-          <w:szCs w:val="28"/>
-          <w:lang w:val="en-US"/>
-        </w:rPr>
-        <w:t xml:space="preserve">                              </w:t>
-      </w:r>
     </w:p>
     <w:p>
       <w:pPr>
@@ -3261,7 +4333,17 @@
           <w:szCs w:val="28"/>
           <w:lang w:val="en-US"/>
         </w:rPr>
-        <w:t>1.1.2.1</w:t>
+        <w:t>1.1.3</w:t>
+      </w:r>
+      <w:r>
+        <w:rPr>
+          <w:rFonts w:ascii="Times New Roman" w:hAnsi="Times New Roman" w:cs="Times New Roman"/>
+          <w:b/>
+          <w:sz w:val="28"/>
+          <w:szCs w:val="28"/>
+          <w:lang w:val="en-US"/>
+        </w:rPr>
+        <w:t>.1</w:t>
       </w:r>
       <w:r>
         <w:rPr>
@@ -3347,7 +4429,16 @@
           <w:sz w:val="28"/>
           <w:szCs w:val="28"/>
         </w:rPr>
-        <w:t>1.1.2.2</w:t>
+        <w:t>1.1.3</w:t>
+      </w:r>
+      <w:r>
+        <w:rPr>
+          <w:rFonts w:ascii="Times New Roman" w:hAnsi="Times New Roman" w:cs="Times New Roman"/>
+          <w:b/>
+          <w:sz w:val="28"/>
+          <w:szCs w:val="28"/>
+        </w:rPr>
+        <w:t>.2</w:t>
       </w:r>
       <w:r>
         <w:rPr>
@@ -3376,16 +4467,6 @@
           <w:lang w:val="en-US"/>
         </w:rPr>
       </w:pPr>
-    </w:p>
-    <w:p>
-      <w:pPr>
-        <w:rPr>
-          <w:rFonts w:ascii="Times New Roman" w:hAnsi="Times New Roman" w:cs="Times New Roman"/>
-          <w:sz w:val="28"/>
-          <w:szCs w:val="28"/>
-          <w:lang w:val="en-US"/>
-        </w:rPr>
-      </w:pPr>
       <w:r>
         <w:rPr>
           <w:rFonts w:ascii="Times New Roman" w:hAnsi="Times New Roman" w:cs="Times New Roman"/>
@@ -3395,13 +4476,77 @@
           <w:lang w:eastAsia="bg-BG"/>
         </w:rPr>
         <w:drawing>
-          <wp:anchor distT="0" distB="0" distL="114300" distR="114300" simplePos="0" relativeHeight="251661312" behindDoc="0" locked="0" layoutInCell="1" allowOverlap="1" wp14:anchorId="1A9B199A" wp14:editId="4B31EB1B">
+          <wp:anchor distT="0" distB="0" distL="114300" distR="114300" simplePos="0" relativeHeight="251660288" behindDoc="0" locked="0" layoutInCell="1" allowOverlap="1" wp14:anchorId="3064E4CC" wp14:editId="29AA256D">
+            <wp:simplePos x="0" y="0"/>
+            <wp:positionH relativeFrom="margin">
+              <wp:align>right</wp:align>
+            </wp:positionH>
+            <wp:positionV relativeFrom="paragraph">
+              <wp:posOffset>3603</wp:posOffset>
+            </wp:positionV>
+            <wp:extent cx="2434590" cy="1826260"/>
+            <wp:effectExtent l="0" t="0" r="3810" b="2540"/>
+            <wp:wrapSquare wrapText="bothSides"/>
+            <wp:docPr id="5" name="Picture 5"/>
+            <wp:cNvGraphicFramePr>
+              <a:graphicFrameLocks xmlns:a="http://schemas.openxmlformats.org/drawingml/2006/main" noChangeAspect="1"/>
+            </wp:cNvGraphicFramePr>
+            <a:graphic xmlns:a="http://schemas.openxmlformats.org/drawingml/2006/main">
+              <a:graphicData uri="http://schemas.openxmlformats.org/drawingml/2006/picture">
+                <pic:pic xmlns:pic="http://schemas.openxmlformats.org/drawingml/2006/picture">
+                  <pic:nvPicPr>
+                    <pic:cNvPr id="5" name="astro_race.jpg"/>
+                    <pic:cNvPicPr/>
+                  </pic:nvPicPr>
+                  <pic:blipFill>
+                    <a:blip r:embed="rId14">
+                      <a:extLst>
+                        <a:ext uri="{28A0092B-C50C-407E-A947-70E740481C1C}">
+                          <a14:useLocalDpi xmlns:a14="http://schemas.microsoft.com/office/drawing/2010/main" val="0"/>
+                        </a:ext>
+                      </a:extLst>
+                    </a:blip>
+                    <a:stretch>
+                      <a:fillRect/>
+                    </a:stretch>
+                  </pic:blipFill>
+                  <pic:spPr>
+                    <a:xfrm>
+                      <a:off x="0" y="0"/>
+                      <a:ext cx="2434590" cy="1826260"/>
+                    </a:xfrm>
+                    <a:prstGeom prst="rect">
+                      <a:avLst/>
+                    </a:prstGeom>
+                  </pic:spPr>
+                </pic:pic>
+              </a:graphicData>
+            </a:graphic>
+            <wp14:sizeRelH relativeFrom="margin">
+              <wp14:pctWidth>0</wp14:pctWidth>
+            </wp14:sizeRelH>
+            <wp14:sizeRelV relativeFrom="margin">
+              <wp14:pctHeight>0</wp14:pctHeight>
+            </wp14:sizeRelV>
+          </wp:anchor>
+        </w:drawing>
+      </w:r>
+      <w:r>
+        <w:rPr>
+          <w:rFonts w:ascii="Times New Roman" w:hAnsi="Times New Roman" w:cs="Times New Roman"/>
+          <w:noProof/>
+          <w:sz w:val="28"/>
+          <w:szCs w:val="28"/>
+          <w:lang w:eastAsia="bg-BG"/>
+        </w:rPr>
+        <w:drawing>
+          <wp:anchor distT="0" distB="0" distL="114300" distR="114300" simplePos="0" relativeHeight="251661312" behindDoc="0" locked="0" layoutInCell="1" allowOverlap="1" wp14:anchorId="3992D974" wp14:editId="51ACFEEC">
             <wp:simplePos x="0" y="0"/>
             <wp:positionH relativeFrom="column">
-              <wp:posOffset>737870</wp:posOffset>
+              <wp:posOffset>695340</wp:posOffset>
             </wp:positionH>
             <wp:positionV relativeFrom="paragraph">
-              <wp:posOffset>0</wp:posOffset>
+              <wp:posOffset>3603</wp:posOffset>
             </wp:positionV>
             <wp:extent cx="2505075" cy="1826260"/>
             <wp:effectExtent l="0" t="0" r="9525" b="2540"/>
@@ -3418,7 +4563,7 @@
                     <pic:cNvPicPr/>
                   </pic:nvPicPr>
                   <pic:blipFill>
-                    <a:blip r:embed="rId11" cstate="print">
+                    <a:blip r:embed="rId15" cstate="print">
                       <a:extLst>
                         <a:ext uri="{28A0092B-C50C-407E-A947-70E740481C1C}">
                           <a14:useLocalDpi xmlns:a14="http://schemas.microsoft.com/office/drawing/2010/main" val="0"/>
@@ -3450,70 +4595,6 @@
           </wp:anchor>
         </w:drawing>
       </w:r>
-      <w:r>
-        <w:rPr>
-          <w:rFonts w:ascii="Times New Roman" w:hAnsi="Times New Roman" w:cs="Times New Roman"/>
-          <w:noProof/>
-          <w:sz w:val="28"/>
-          <w:szCs w:val="28"/>
-          <w:lang w:eastAsia="bg-BG"/>
-        </w:rPr>
-        <w:drawing>
-          <wp:anchor distT="0" distB="0" distL="114300" distR="114300" simplePos="0" relativeHeight="251660288" behindDoc="0" locked="0" layoutInCell="1" allowOverlap="1" wp14:anchorId="09AEEE82" wp14:editId="1700AB26">
-            <wp:simplePos x="0" y="0"/>
-            <wp:positionH relativeFrom="margin">
-              <wp:align>right</wp:align>
-            </wp:positionH>
-            <wp:positionV relativeFrom="paragraph">
-              <wp:posOffset>0</wp:posOffset>
-            </wp:positionV>
-            <wp:extent cx="2434590" cy="1826260"/>
-            <wp:effectExtent l="0" t="0" r="3810" b="2540"/>
-            <wp:wrapSquare wrapText="bothSides"/>
-            <wp:docPr id="5" name="Picture 5"/>
-            <wp:cNvGraphicFramePr>
-              <a:graphicFrameLocks xmlns:a="http://schemas.openxmlformats.org/drawingml/2006/main" noChangeAspect="1"/>
-            </wp:cNvGraphicFramePr>
-            <a:graphic xmlns:a="http://schemas.openxmlformats.org/drawingml/2006/main">
-              <a:graphicData uri="http://schemas.openxmlformats.org/drawingml/2006/picture">
-                <pic:pic xmlns:pic="http://schemas.openxmlformats.org/drawingml/2006/picture">
-                  <pic:nvPicPr>
-                    <pic:cNvPr id="5" name="astro_race.jpg"/>
-                    <pic:cNvPicPr/>
-                  </pic:nvPicPr>
-                  <pic:blipFill>
-                    <a:blip r:embed="rId12">
-                      <a:extLst>
-                        <a:ext uri="{28A0092B-C50C-407E-A947-70E740481C1C}">
-                          <a14:useLocalDpi xmlns:a14="http://schemas.microsoft.com/office/drawing/2010/main" val="0"/>
-                        </a:ext>
-                      </a:extLst>
-                    </a:blip>
-                    <a:stretch>
-                      <a:fillRect/>
-                    </a:stretch>
-                  </pic:blipFill>
-                  <pic:spPr>
-                    <a:xfrm>
-                      <a:off x="0" y="0"/>
-                      <a:ext cx="2434590" cy="1826260"/>
-                    </a:xfrm>
-                    <a:prstGeom prst="rect">
-                      <a:avLst/>
-                    </a:prstGeom>
-                  </pic:spPr>
-                </pic:pic>
-              </a:graphicData>
-            </a:graphic>
-            <wp14:sizeRelH relativeFrom="margin">
-              <wp14:pctWidth>0</wp14:pctWidth>
-            </wp14:sizeRelH>
-            <wp14:sizeRelV relativeFrom="margin">
-              <wp14:pctHeight>0</wp14:pctHeight>
-            </wp14:sizeRelV>
-          </wp:anchor>
-        </w:drawing>
-      </w:r>
     </w:p>
     <w:p>
       <w:pPr>
@@ -3642,7 +4723,16 @@
           <w:sz w:val="28"/>
           <w:szCs w:val="28"/>
         </w:rPr>
-        <w:t>1.1.2.3</w:t>
+        <w:t>1.1.3</w:t>
+      </w:r>
+      <w:r>
+        <w:rPr>
+          <w:rFonts w:ascii="Times New Roman" w:hAnsi="Times New Roman" w:cs="Times New Roman"/>
+          <w:b/>
+          <w:sz w:val="28"/>
+          <w:szCs w:val="28"/>
+        </w:rPr>
+        <w:t>.3</w:t>
       </w:r>
       <w:r>
         <w:rPr>
@@ -3719,7 +4809,16 @@
           <w:sz w:val="28"/>
           <w:szCs w:val="28"/>
         </w:rPr>
-        <w:t>1.1.2.4.</w:t>
+        <w:t>1.1.3</w:t>
+      </w:r>
+      <w:r>
+        <w:rPr>
+          <w:rFonts w:ascii="Times New Roman" w:hAnsi="Times New Roman" w:cs="Times New Roman"/>
+          <w:b/>
+          <w:sz w:val="28"/>
+          <w:szCs w:val="28"/>
+        </w:rPr>
+        <w:t>.4.</w:t>
       </w:r>
       <w:r>
         <w:rPr>
@@ -3730,8 +4829,784 @@
         <w:t>)</w:t>
       </w:r>
     </w:p>
+    <w:p>
+      <w:pPr>
+        <w:rPr>
+          <w:rFonts w:ascii="Times New Roman" w:hAnsi="Times New Roman" w:cs="Times New Roman"/>
+          <w:sz w:val="28"/>
+          <w:szCs w:val="28"/>
+        </w:rPr>
+      </w:pPr>
+    </w:p>
+    <w:p>
+      <w:pPr>
+        <w:jc w:val="center"/>
+        <w:rPr>
+          <w:rFonts w:ascii="Times New Roman" w:hAnsi="Times New Roman" w:cs="Times New Roman"/>
+          <w:b/>
+          <w:sz w:val="32"/>
+          <w:szCs w:val="28"/>
+        </w:rPr>
+      </w:pPr>
+      <w:r>
+        <w:rPr>
+          <w:rFonts w:ascii="Times New Roman" w:hAnsi="Times New Roman" w:cs="Times New Roman"/>
+          <w:b/>
+          <w:sz w:val="32"/>
+          <w:szCs w:val="28"/>
+        </w:rPr>
+        <w:t>Най- продавани</w:t>
+      </w:r>
+      <w:r>
+        <w:rPr>
+          <w:rFonts w:ascii="Times New Roman" w:hAnsi="Times New Roman" w:cs="Times New Roman"/>
+          <w:b/>
+          <w:sz w:val="32"/>
+          <w:szCs w:val="28"/>
+        </w:rPr>
+        <w:t xml:space="preserve"> аркадни игри през 90-те години на 20 век</w:t>
+      </w:r>
+    </w:p>
+    <w:tbl>
+      <w:tblPr>
+        <w:tblStyle w:val="TableGrid"/>
+        <w:tblW w:w="0" w:type="auto"/>
+        <w:jc w:val="center"/>
+        <w:tblLook w:val="04A0" w:firstRow="1" w:lastRow="0" w:firstColumn="1" w:lastColumn="0" w:noHBand="0" w:noVBand="1"/>
+      </w:tblPr>
+      <w:tblGrid>
+        <w:gridCol w:w="3859"/>
+        <w:gridCol w:w="3859"/>
+      </w:tblGrid>
+      <w:tr>
+        <w:trPr>
+          <w:trHeight w:val="325"/>
+          <w:jc w:val="center"/>
+        </w:trPr>
+        <w:tc>
+          <w:tcPr>
+            <w:tcW w:w="3859" w:type="dxa"/>
+          </w:tcPr>
+          <w:p>
+            <w:pPr>
+              <w:jc w:val="center"/>
+              <w:rPr>
+                <w:rFonts w:ascii="Times New Roman" w:hAnsi="Times New Roman" w:cs="Times New Roman"/>
+                <w:b/>
+                <w:sz w:val="28"/>
+                <w:szCs w:val="28"/>
+              </w:rPr>
+            </w:pPr>
+            <w:r>
+              <w:rPr>
+                <w:rFonts w:ascii="Times New Roman" w:hAnsi="Times New Roman" w:cs="Times New Roman"/>
+                <w:b/>
+                <w:sz w:val="28"/>
+                <w:szCs w:val="28"/>
+              </w:rPr>
+              <w:t>Игра</w:t>
+            </w:r>
+          </w:p>
+        </w:tc>
+        <w:tc>
+          <w:tcPr>
+            <w:tcW w:w="3859" w:type="dxa"/>
+          </w:tcPr>
+          <w:p>
+            <w:pPr>
+              <w:jc w:val="center"/>
+              <w:rPr>
+                <w:rFonts w:ascii="Times New Roman" w:hAnsi="Times New Roman" w:cs="Times New Roman"/>
+                <w:b/>
+                <w:sz w:val="28"/>
+                <w:szCs w:val="28"/>
+              </w:rPr>
+            </w:pPr>
+            <w:r>
+              <w:rPr>
+                <w:rFonts w:ascii="Times New Roman" w:hAnsi="Times New Roman" w:cs="Times New Roman"/>
+                <w:b/>
+                <w:sz w:val="28"/>
+                <w:szCs w:val="28"/>
+              </w:rPr>
+              <w:t>Продадени аркадни машини</w:t>
+            </w:r>
+          </w:p>
+        </w:tc>
+      </w:tr>
+      <w:tr>
+        <w:trPr>
+          <w:trHeight w:val="325"/>
+          <w:jc w:val="center"/>
+        </w:trPr>
+        <w:tc>
+          <w:tcPr>
+            <w:tcW w:w="3859" w:type="dxa"/>
+          </w:tcPr>
+          <w:p>
+            <w:pPr>
+              <w:rPr>
+                <w:rFonts w:ascii="Times New Roman" w:hAnsi="Times New Roman" w:cs="Times New Roman"/>
+                <w:sz w:val="28"/>
+                <w:szCs w:val="28"/>
+                <w:lang w:val="en-US"/>
+              </w:rPr>
+            </w:pPr>
+            <w:r>
+              <w:rPr>
+                <w:rFonts w:ascii="Times New Roman" w:hAnsi="Times New Roman" w:cs="Times New Roman"/>
+                <w:sz w:val="28"/>
+                <w:szCs w:val="28"/>
+                <w:lang w:val="en-US"/>
+              </w:rPr>
+              <w:t>Pac-Man</w:t>
+            </w:r>
+          </w:p>
+        </w:tc>
+        <w:tc>
+          <w:tcPr>
+            <w:tcW w:w="3859" w:type="dxa"/>
+          </w:tcPr>
+          <w:p>
+            <w:pPr>
+              <w:jc w:val="center"/>
+              <w:rPr>
+                <w:rFonts w:ascii="Times New Roman" w:hAnsi="Times New Roman" w:cs="Times New Roman"/>
+                <w:sz w:val="28"/>
+                <w:szCs w:val="28"/>
+                <w:lang w:val="en-US"/>
+              </w:rPr>
+            </w:pPr>
+            <w:r>
+              <w:rPr>
+                <w:rFonts w:ascii="Times New Roman" w:hAnsi="Times New Roman" w:cs="Times New Roman"/>
+                <w:sz w:val="28"/>
+                <w:szCs w:val="28"/>
+                <w:lang w:val="en-US"/>
+              </w:rPr>
+              <w:t>400 000</w:t>
+            </w:r>
+          </w:p>
+        </w:tc>
+      </w:tr>
+      <w:tr>
+        <w:trPr>
+          <w:trHeight w:val="308"/>
+          <w:jc w:val="center"/>
+        </w:trPr>
+        <w:tc>
+          <w:tcPr>
+            <w:tcW w:w="3859" w:type="dxa"/>
+          </w:tcPr>
+          <w:p>
+            <w:pPr>
+              <w:rPr>
+                <w:rFonts w:ascii="Times New Roman" w:hAnsi="Times New Roman" w:cs="Times New Roman"/>
+                <w:sz w:val="28"/>
+                <w:szCs w:val="28"/>
+                <w:lang w:val="en-US"/>
+              </w:rPr>
+            </w:pPr>
+            <w:r>
+              <w:rPr>
+                <w:rFonts w:ascii="Times New Roman" w:hAnsi="Times New Roman" w:cs="Times New Roman"/>
+                <w:sz w:val="28"/>
+                <w:szCs w:val="28"/>
+                <w:lang w:val="en-US"/>
+              </w:rPr>
+              <w:t>Space Invaders</w:t>
+            </w:r>
+          </w:p>
+        </w:tc>
+        <w:tc>
+          <w:tcPr>
+            <w:tcW w:w="3859" w:type="dxa"/>
+          </w:tcPr>
+          <w:p>
+            <w:pPr>
+              <w:jc w:val="center"/>
+              <w:rPr>
+                <w:rFonts w:ascii="Times New Roman" w:hAnsi="Times New Roman" w:cs="Times New Roman"/>
+                <w:sz w:val="28"/>
+                <w:szCs w:val="28"/>
+                <w:lang w:val="en-US"/>
+              </w:rPr>
+            </w:pPr>
+            <w:r>
+              <w:rPr>
+                <w:rFonts w:ascii="Times New Roman" w:hAnsi="Times New Roman" w:cs="Times New Roman"/>
+                <w:sz w:val="28"/>
+                <w:szCs w:val="28"/>
+                <w:lang w:val="en-US"/>
+              </w:rPr>
+              <w:t>360 000</w:t>
+            </w:r>
+          </w:p>
+        </w:tc>
+      </w:tr>
+      <w:tr>
+        <w:trPr>
+          <w:trHeight w:val="325"/>
+          <w:jc w:val="center"/>
+        </w:trPr>
+        <w:tc>
+          <w:tcPr>
+            <w:tcW w:w="3859" w:type="dxa"/>
+          </w:tcPr>
+          <w:p>
+            <w:pPr>
+              <w:rPr>
+                <w:rFonts w:ascii="Times New Roman" w:hAnsi="Times New Roman" w:cs="Times New Roman"/>
+                <w:sz w:val="28"/>
+                <w:szCs w:val="28"/>
+                <w:lang w:val="en-US"/>
+              </w:rPr>
+            </w:pPr>
+            <w:r>
+              <w:rPr>
+                <w:rFonts w:ascii="Times New Roman" w:hAnsi="Times New Roman" w:cs="Times New Roman"/>
+                <w:sz w:val="28"/>
+                <w:szCs w:val="28"/>
+                <w:lang w:val="en-US"/>
+              </w:rPr>
+              <w:t>Street Fighter II</w:t>
+            </w:r>
+          </w:p>
+        </w:tc>
+        <w:tc>
+          <w:tcPr>
+            <w:tcW w:w="3859" w:type="dxa"/>
+          </w:tcPr>
+          <w:p>
+            <w:pPr>
+              <w:jc w:val="center"/>
+              <w:rPr>
+                <w:rFonts w:ascii="Times New Roman" w:hAnsi="Times New Roman" w:cs="Times New Roman"/>
+                <w:sz w:val="28"/>
+                <w:szCs w:val="28"/>
+                <w:lang w:val="en-US"/>
+              </w:rPr>
+            </w:pPr>
+            <w:r>
+              <w:rPr>
+                <w:rFonts w:ascii="Times New Roman" w:hAnsi="Times New Roman" w:cs="Times New Roman"/>
+                <w:sz w:val="28"/>
+                <w:szCs w:val="28"/>
+                <w:lang w:val="en-US"/>
+              </w:rPr>
+              <w:t>200 000</w:t>
+            </w:r>
+          </w:p>
+        </w:tc>
+      </w:tr>
+      <w:tr>
+        <w:trPr>
+          <w:trHeight w:val="325"/>
+          <w:jc w:val="center"/>
+        </w:trPr>
+        <w:tc>
+          <w:tcPr>
+            <w:tcW w:w="3859" w:type="dxa"/>
+          </w:tcPr>
+          <w:p>
+            <w:pPr>
+              <w:rPr>
+                <w:rFonts w:ascii="Times New Roman" w:hAnsi="Times New Roman" w:cs="Times New Roman"/>
+                <w:sz w:val="28"/>
+                <w:szCs w:val="28"/>
+                <w:lang w:val="en-US"/>
+              </w:rPr>
+            </w:pPr>
+            <w:r>
+              <w:rPr>
+                <w:rFonts w:ascii="Times New Roman" w:hAnsi="Times New Roman" w:cs="Times New Roman"/>
+                <w:sz w:val="28"/>
+                <w:szCs w:val="28"/>
+                <w:lang w:val="en-US"/>
+              </w:rPr>
+              <w:t>Donkey Kong</w:t>
+            </w:r>
+          </w:p>
+        </w:tc>
+        <w:tc>
+          <w:tcPr>
+            <w:tcW w:w="3859" w:type="dxa"/>
+          </w:tcPr>
+          <w:p>
+            <w:pPr>
+              <w:jc w:val="center"/>
+              <w:rPr>
+                <w:rFonts w:ascii="Times New Roman" w:hAnsi="Times New Roman" w:cs="Times New Roman"/>
+                <w:sz w:val="28"/>
+                <w:szCs w:val="28"/>
+                <w:lang w:val="en-US"/>
+              </w:rPr>
+            </w:pPr>
+            <w:r>
+              <w:rPr>
+                <w:rFonts w:ascii="Times New Roman" w:hAnsi="Times New Roman" w:cs="Times New Roman"/>
+                <w:sz w:val="28"/>
+                <w:szCs w:val="28"/>
+                <w:lang w:val="en-US"/>
+              </w:rPr>
+              <w:t>132 000</w:t>
+            </w:r>
+          </w:p>
+        </w:tc>
+      </w:tr>
+      <w:tr>
+        <w:trPr>
+          <w:trHeight w:val="325"/>
+          <w:jc w:val="center"/>
+        </w:trPr>
+        <w:tc>
+          <w:tcPr>
+            <w:tcW w:w="3859" w:type="dxa"/>
+          </w:tcPr>
+          <w:p>
+            <w:pPr>
+              <w:rPr>
+                <w:rFonts w:ascii="Times New Roman" w:hAnsi="Times New Roman" w:cs="Times New Roman"/>
+                <w:sz w:val="28"/>
+                <w:szCs w:val="28"/>
+                <w:lang w:val="en-US"/>
+              </w:rPr>
+            </w:pPr>
+            <w:r>
+              <w:rPr>
+                <w:rFonts w:ascii="Times New Roman" w:hAnsi="Times New Roman" w:cs="Times New Roman"/>
+                <w:sz w:val="28"/>
+                <w:szCs w:val="28"/>
+                <w:lang w:val="en-US"/>
+              </w:rPr>
+              <w:t>Ms. Pac-Man</w:t>
+            </w:r>
+          </w:p>
+        </w:tc>
+        <w:tc>
+          <w:tcPr>
+            <w:tcW w:w="3859" w:type="dxa"/>
+          </w:tcPr>
+          <w:p>
+            <w:pPr>
+              <w:jc w:val="center"/>
+              <w:rPr>
+                <w:rFonts w:ascii="Times New Roman" w:hAnsi="Times New Roman" w:cs="Times New Roman"/>
+                <w:sz w:val="28"/>
+                <w:szCs w:val="28"/>
+                <w:lang w:val="en-US"/>
+              </w:rPr>
+            </w:pPr>
+            <w:r>
+              <w:rPr>
+                <w:rFonts w:ascii="Times New Roman" w:hAnsi="Times New Roman" w:cs="Times New Roman"/>
+                <w:sz w:val="28"/>
+                <w:szCs w:val="28"/>
+                <w:lang w:val="en-US"/>
+              </w:rPr>
+              <w:t>125 000</w:t>
+            </w:r>
+          </w:p>
+        </w:tc>
+      </w:tr>
+      <w:tr>
+        <w:trPr>
+          <w:trHeight w:val="325"/>
+          <w:jc w:val="center"/>
+        </w:trPr>
+        <w:tc>
+          <w:tcPr>
+            <w:tcW w:w="3859" w:type="dxa"/>
+          </w:tcPr>
+          <w:p>
+            <w:pPr>
+              <w:rPr>
+                <w:rFonts w:ascii="Times New Roman" w:hAnsi="Times New Roman" w:cs="Times New Roman"/>
+                <w:sz w:val="28"/>
+                <w:szCs w:val="28"/>
+                <w:lang w:val="en-US"/>
+              </w:rPr>
+            </w:pPr>
+            <w:r>
+              <w:rPr>
+                <w:rFonts w:ascii="Times New Roman" w:hAnsi="Times New Roman" w:cs="Times New Roman"/>
+                <w:sz w:val="28"/>
+                <w:szCs w:val="28"/>
+                <w:lang w:val="en-US"/>
+              </w:rPr>
+              <w:t>Asteroids</w:t>
+            </w:r>
+          </w:p>
+        </w:tc>
+        <w:tc>
+          <w:tcPr>
+            <w:tcW w:w="3859" w:type="dxa"/>
+          </w:tcPr>
+          <w:p>
+            <w:pPr>
+              <w:jc w:val="center"/>
+              <w:rPr>
+                <w:rFonts w:ascii="Times New Roman" w:hAnsi="Times New Roman" w:cs="Times New Roman"/>
+                <w:sz w:val="28"/>
+                <w:szCs w:val="28"/>
+                <w:lang w:val="en-US"/>
+              </w:rPr>
+            </w:pPr>
+            <w:r>
+              <w:rPr>
+                <w:rFonts w:ascii="Times New Roman" w:hAnsi="Times New Roman" w:cs="Times New Roman"/>
+                <w:sz w:val="28"/>
+                <w:szCs w:val="28"/>
+                <w:lang w:val="en-US"/>
+              </w:rPr>
+              <w:t>100 000</w:t>
+            </w:r>
+          </w:p>
+        </w:tc>
+      </w:tr>
+      <w:tr>
+        <w:trPr>
+          <w:trHeight w:val="325"/>
+          <w:jc w:val="center"/>
+        </w:trPr>
+        <w:tc>
+          <w:tcPr>
+            <w:tcW w:w="3859" w:type="dxa"/>
+          </w:tcPr>
+          <w:p>
+            <w:pPr>
+              <w:rPr>
+                <w:rFonts w:ascii="Times New Roman" w:hAnsi="Times New Roman" w:cs="Times New Roman"/>
+                <w:sz w:val="28"/>
+                <w:szCs w:val="28"/>
+                <w:lang w:val="en-US"/>
+              </w:rPr>
+            </w:pPr>
+            <w:r>
+              <w:rPr>
+                <w:rFonts w:ascii="Times New Roman" w:hAnsi="Times New Roman" w:cs="Times New Roman"/>
+                <w:sz w:val="28"/>
+                <w:szCs w:val="28"/>
+                <w:lang w:val="en-US"/>
+              </w:rPr>
+              <w:t>Defender</w:t>
+            </w:r>
+          </w:p>
+        </w:tc>
+        <w:tc>
+          <w:tcPr>
+            <w:tcW w:w="3859" w:type="dxa"/>
+          </w:tcPr>
+          <w:p>
+            <w:pPr>
+              <w:jc w:val="center"/>
+              <w:rPr>
+                <w:rFonts w:ascii="Times New Roman" w:hAnsi="Times New Roman" w:cs="Times New Roman"/>
+                <w:sz w:val="28"/>
+                <w:szCs w:val="28"/>
+                <w:lang w:val="en-US"/>
+              </w:rPr>
+            </w:pPr>
+            <w:r>
+              <w:rPr>
+                <w:rFonts w:ascii="Times New Roman" w:hAnsi="Times New Roman" w:cs="Times New Roman"/>
+                <w:sz w:val="28"/>
+                <w:szCs w:val="28"/>
+                <w:lang w:val="en-US"/>
+              </w:rPr>
+              <w:t>60 000</w:t>
+            </w:r>
+          </w:p>
+        </w:tc>
+      </w:tr>
+      <w:tr>
+        <w:trPr>
+          <w:trHeight w:val="308"/>
+          <w:jc w:val="center"/>
+        </w:trPr>
+        <w:tc>
+          <w:tcPr>
+            <w:tcW w:w="3859" w:type="dxa"/>
+          </w:tcPr>
+          <w:p>
+            <w:pPr>
+              <w:rPr>
+                <w:rFonts w:ascii="Times New Roman" w:hAnsi="Times New Roman" w:cs="Times New Roman"/>
+                <w:sz w:val="28"/>
+                <w:szCs w:val="28"/>
+                <w:lang w:val="en-US"/>
+              </w:rPr>
+            </w:pPr>
+            <w:r>
+              <w:rPr>
+                <w:rFonts w:ascii="Times New Roman" w:hAnsi="Times New Roman" w:cs="Times New Roman"/>
+                <w:sz w:val="28"/>
+                <w:szCs w:val="28"/>
+                <w:lang w:val="en-US"/>
+              </w:rPr>
+              <w:t>Centipede</w:t>
+            </w:r>
+          </w:p>
+        </w:tc>
+        <w:tc>
+          <w:tcPr>
+            <w:tcW w:w="3859" w:type="dxa"/>
+          </w:tcPr>
+          <w:p>
+            <w:pPr>
+              <w:jc w:val="center"/>
+              <w:rPr>
+                <w:rFonts w:ascii="Times New Roman" w:hAnsi="Times New Roman" w:cs="Times New Roman"/>
+                <w:sz w:val="28"/>
+                <w:szCs w:val="28"/>
+                <w:lang w:val="en-US"/>
+              </w:rPr>
+            </w:pPr>
+            <w:r>
+              <w:rPr>
+                <w:rFonts w:ascii="Times New Roman" w:hAnsi="Times New Roman" w:cs="Times New Roman"/>
+                <w:sz w:val="28"/>
+                <w:szCs w:val="28"/>
+                <w:lang w:val="en-US"/>
+              </w:rPr>
+              <w:t>55 988</w:t>
+            </w:r>
+          </w:p>
+        </w:tc>
+      </w:tr>
+      <w:tr>
+        <w:trPr>
+          <w:trHeight w:val="325"/>
+          <w:jc w:val="center"/>
+        </w:trPr>
+        <w:tc>
+          <w:tcPr>
+            <w:tcW w:w="3859" w:type="dxa"/>
+          </w:tcPr>
+          <w:p>
+            <w:pPr>
+              <w:rPr>
+                <w:rFonts w:ascii="Times New Roman" w:hAnsi="Times New Roman" w:cs="Times New Roman"/>
+                <w:sz w:val="28"/>
+                <w:szCs w:val="28"/>
+                <w:lang w:val="en-US"/>
+              </w:rPr>
+            </w:pPr>
+            <w:proofErr w:type="spellStart"/>
+            <w:r>
+              <w:rPr>
+                <w:rFonts w:ascii="Times New Roman" w:hAnsi="Times New Roman" w:cs="Times New Roman"/>
+                <w:sz w:val="28"/>
+                <w:szCs w:val="28"/>
+                <w:lang w:val="en-US"/>
+              </w:rPr>
+              <w:t>Galaxian</w:t>
+            </w:r>
+            <w:proofErr w:type="spellEnd"/>
+          </w:p>
+        </w:tc>
+        <w:tc>
+          <w:tcPr>
+            <w:tcW w:w="3859" w:type="dxa"/>
+          </w:tcPr>
+          <w:p>
+            <w:pPr>
+              <w:jc w:val="center"/>
+              <w:rPr>
+                <w:rFonts w:ascii="Times New Roman" w:hAnsi="Times New Roman" w:cs="Times New Roman"/>
+                <w:sz w:val="28"/>
+                <w:szCs w:val="28"/>
+                <w:lang w:val="en-US"/>
+              </w:rPr>
+            </w:pPr>
+            <w:r>
+              <w:rPr>
+                <w:rFonts w:ascii="Times New Roman" w:hAnsi="Times New Roman" w:cs="Times New Roman"/>
+                <w:sz w:val="28"/>
+                <w:szCs w:val="28"/>
+                <w:lang w:val="en-US"/>
+              </w:rPr>
+              <w:t>40 000</w:t>
+            </w:r>
+          </w:p>
+        </w:tc>
+      </w:tr>
+      <w:tr>
+        <w:trPr>
+          <w:trHeight w:val="325"/>
+          <w:jc w:val="center"/>
+        </w:trPr>
+        <w:tc>
+          <w:tcPr>
+            <w:tcW w:w="3859" w:type="dxa"/>
+          </w:tcPr>
+          <w:p>
+            <w:pPr>
+              <w:rPr>
+                <w:rFonts w:ascii="Times New Roman" w:hAnsi="Times New Roman" w:cs="Times New Roman"/>
+                <w:sz w:val="28"/>
+                <w:szCs w:val="28"/>
+                <w:lang w:val="en-US"/>
+              </w:rPr>
+            </w:pPr>
+            <w:proofErr w:type="spellStart"/>
+            <w:r>
+              <w:rPr>
+                <w:rFonts w:ascii="Times New Roman" w:hAnsi="Times New Roman" w:cs="Times New Roman"/>
+                <w:sz w:val="28"/>
+                <w:szCs w:val="28"/>
+                <w:lang w:val="en-US"/>
+              </w:rPr>
+              <w:t>StarHorse</w:t>
+            </w:r>
+            <w:proofErr w:type="spellEnd"/>
+            <w:r>
+              <w:rPr>
+                <w:rFonts w:ascii="Times New Roman" w:hAnsi="Times New Roman" w:cs="Times New Roman"/>
+                <w:sz w:val="28"/>
+                <w:szCs w:val="28"/>
+                <w:lang w:val="en-US"/>
+              </w:rPr>
+              <w:t xml:space="preserve"> 2</w:t>
+            </w:r>
+          </w:p>
+        </w:tc>
+        <w:tc>
+          <w:tcPr>
+            <w:tcW w:w="3859" w:type="dxa"/>
+          </w:tcPr>
+          <w:p>
+            <w:pPr>
+              <w:jc w:val="center"/>
+              <w:rPr>
+                <w:rFonts w:ascii="Times New Roman" w:hAnsi="Times New Roman" w:cs="Times New Roman"/>
+                <w:sz w:val="28"/>
+                <w:szCs w:val="28"/>
+                <w:lang w:val="en-US"/>
+              </w:rPr>
+            </w:pPr>
+            <w:r>
+              <w:rPr>
+                <w:rFonts w:ascii="Times New Roman" w:hAnsi="Times New Roman" w:cs="Times New Roman"/>
+                <w:sz w:val="28"/>
+                <w:szCs w:val="28"/>
+                <w:lang w:val="en-US"/>
+              </w:rPr>
+              <w:t>38 614</w:t>
+            </w:r>
+          </w:p>
+        </w:tc>
+      </w:tr>
+      <w:tr>
+        <w:trPr>
+          <w:trHeight w:val="325"/>
+          <w:jc w:val="center"/>
+        </w:trPr>
+        <w:tc>
+          <w:tcPr>
+            <w:tcW w:w="3859" w:type="dxa"/>
+          </w:tcPr>
+          <w:p>
+            <w:pPr>
+              <w:rPr>
+                <w:rFonts w:ascii="Times New Roman" w:hAnsi="Times New Roman" w:cs="Times New Roman"/>
+                <w:sz w:val="28"/>
+                <w:szCs w:val="28"/>
+                <w:lang w:val="en-US"/>
+              </w:rPr>
+            </w:pPr>
+            <w:r>
+              <w:rPr>
+                <w:rFonts w:ascii="Times New Roman" w:hAnsi="Times New Roman" w:cs="Times New Roman"/>
+                <w:sz w:val="28"/>
+                <w:szCs w:val="28"/>
+                <w:lang w:val="en-US"/>
+              </w:rPr>
+              <w:t>Donkey Kong Jr.</w:t>
+            </w:r>
+          </w:p>
+        </w:tc>
+        <w:tc>
+          <w:tcPr>
+            <w:tcW w:w="3859" w:type="dxa"/>
+          </w:tcPr>
+          <w:p>
+            <w:pPr>
+              <w:jc w:val="center"/>
+              <w:rPr>
+                <w:rFonts w:ascii="Times New Roman" w:hAnsi="Times New Roman" w:cs="Times New Roman"/>
+                <w:sz w:val="28"/>
+                <w:szCs w:val="28"/>
+                <w:lang w:val="en-US"/>
+              </w:rPr>
+            </w:pPr>
+            <w:r>
+              <w:rPr>
+                <w:rFonts w:ascii="Times New Roman" w:hAnsi="Times New Roman" w:cs="Times New Roman"/>
+                <w:sz w:val="28"/>
+                <w:szCs w:val="28"/>
+                <w:lang w:val="en-US"/>
+              </w:rPr>
+              <w:t>30</w:t>
+            </w:r>
+            <w:r>
+              <w:rPr>
+                <w:rFonts w:ascii="Times New Roman" w:hAnsi="Times New Roman" w:cs="Times New Roman"/>
+                <w:sz w:val="28"/>
+                <w:szCs w:val="28"/>
+                <w:lang w:val="en-US"/>
+              </w:rPr>
+              <w:t> </w:t>
+            </w:r>
+            <w:r>
+              <w:rPr>
+                <w:rFonts w:ascii="Times New Roman" w:hAnsi="Times New Roman" w:cs="Times New Roman"/>
+                <w:sz w:val="28"/>
+                <w:szCs w:val="28"/>
+                <w:lang w:val="en-US"/>
+              </w:rPr>
+              <w:t>000</w:t>
+            </w:r>
+          </w:p>
+        </w:tc>
+      </w:tr>
+    </w:tbl>
+    <w:p>
+      <w:pPr>
+        <w:jc w:val="right"/>
+        <w:rPr>
+          <w:rFonts w:ascii="Times New Roman" w:hAnsi="Times New Roman" w:cs="Times New Roman"/>
+          <w:b/>
+          <w:sz w:val="28"/>
+          <w:szCs w:val="28"/>
+        </w:rPr>
+      </w:pPr>
+      <w:r>
+        <w:rPr>
+          <w:rFonts w:ascii="Times New Roman" w:hAnsi="Times New Roman" w:cs="Times New Roman"/>
+          <w:b/>
+          <w:sz w:val="28"/>
+          <w:szCs w:val="28"/>
+        </w:rPr>
+        <w:t xml:space="preserve">(1.1.3.5.)  </w:t>
+      </w:r>
+    </w:p>
+    <w:p>
+      <w:pPr>
+        <w:jc w:val="right"/>
+        <w:rPr>
+          <w:rFonts w:ascii="Times New Roman" w:hAnsi="Times New Roman" w:cs="Times New Roman"/>
+          <w:b/>
+          <w:sz w:val="28"/>
+          <w:szCs w:val="28"/>
+          <w:lang w:val="en-US"/>
+        </w:rPr>
+      </w:pPr>
+      <w:bookmarkStart w:id="0" w:name="_GoBack"/>
+      <w:bookmarkEnd w:id="0"/>
+    </w:p>
     <w:sectPr>
-      <w:footerReference w:type="default" r:id="rId13"/>
+      <w:footerReference w:type="default" r:id="rId16"/>
       <w:pgSz w:w="11906" w:h="16838"/>
       <w:pgMar w:top="1417" w:right="1417" w:bottom="1417" w:left="1417" w:header="708" w:footer="708" w:gutter="0"/>
       <w:cols w:space="708"/>
@@ -3800,7 +5675,7 @@
           <w:rPr>
             <w:noProof/>
           </w:rPr>
-          <w:t>6</w:t>
+          <w:t>8</w:t>
         </w:r>
         <w:r>
           <w:rPr>
@@ -5546,6 +7421,25 @@
       <w:contextualSpacing/>
     </w:pPr>
   </w:style>
+  <w:style w:type="table" w:styleId="TableGrid">
+    <w:name w:val="Table Grid"/>
+    <w:basedOn w:val="TableNormal"/>
+    <w:uiPriority w:val="39"/>
+    <w:rsid w:val="0012551F"/>
+    <w:pPr>
+      <w:spacing w:after="0" w:line="240" w:lineRule="auto"/>
+    </w:pPr>
+    <w:tblPr>
+      <w:tblBorders>
+        <w:top w:val="single" w:sz="4" w:space="0" w:color="auto"/>
+        <w:left w:val="single" w:sz="4" w:space="0" w:color="auto"/>
+        <w:bottom w:val="single" w:sz="4" w:space="0" w:color="auto"/>
+        <w:right w:val="single" w:sz="4" w:space="0" w:color="auto"/>
+        <w:insideH w:val="single" w:sz="4" w:space="0" w:color="auto"/>
+        <w:insideV w:val="single" w:sz="4" w:space="0" w:color="auto"/>
+      </w:tblBorders>
+    </w:tblPr>
+  </w:style>
 </w:styles>
 </file>
 

</xml_diff>